<commit_message>
created pdf and zip
</commit_message>
<xml_diff>
--- a/Project1/Project 1 report.docx
+++ b/Project1/Project 1 report.docx
@@ -33,7 +33,7 @@
             <o:lock v:ext="edit" aspectratio="t"/>
           </v:shapetype>
           <v:shape id="Picture 1" o:spid="_x0000_s1026" type="#_x0000_t75" alt="Image result for nanyang technological university logo" style="position:absolute;margin-left:-4.55pt;margin-top:0;width:338.1pt;height:121.85pt;z-index:251659264;visibility:visible;mso-wrap-style:square;mso-wrap-edited:f;mso-width-percent:0;mso-height-percent:0;mso-width-percent:0;mso-height-percent:0">
-            <v:imagedata r:id="rId6" r:href="rId7"/>
+            <v:imagedata r:id="rId6" o:title="ntu_master_color_2"/>
             <w10:wrap type="square"/>
           </v:shape>
         </w:pict>
@@ -459,6 +459,15 @@
                 <w:lang w:val="en-US"/>
               </w:rPr>
             </w:pPr>
+            <w:r>
+              <w:rPr>
+                <w:rFonts w:ascii="Cambria" w:hAnsi="Cambria"/>
+                <w:sz w:val="30"/>
+                <w:szCs w:val="30"/>
+                <w:lang w:val="en-US"/>
+              </w:rPr>
+              <w:t>U1620237E</w:t>
+            </w:r>
           </w:p>
         </w:tc>
       </w:tr>
@@ -812,7 +821,7 @@
                     <pic:cNvPicPr/>
                   </pic:nvPicPr>
                   <pic:blipFill>
-                    <a:blip r:embed="rId8">
+                    <a:blip r:embed="rId7">
                       <a:extLst>
                         <a:ext uri="{28A0092B-C50C-407E-A947-70E740481C1C}">
                           <a14:useLocalDpi xmlns:a14="http://schemas.microsoft.com/office/drawing/2010/main" val="0"/>
@@ -978,7 +987,7 @@
                     <pic:cNvPicPr/>
                   </pic:nvPicPr>
                   <pic:blipFill>
-                    <a:blip r:embed="rId9">
+                    <a:blip r:embed="rId8">
                       <a:extLst>
                         <a:ext uri="{28A0092B-C50C-407E-A947-70E740481C1C}">
                           <a14:useLocalDpi xmlns:a14="http://schemas.microsoft.com/office/drawing/2010/main" val="0"/>
@@ -1252,7 +1261,7 @@
                     <pic:cNvPicPr/>
                   </pic:nvPicPr>
                   <pic:blipFill>
-                    <a:blip r:embed="rId10">
+                    <a:blip r:embed="rId9">
                       <a:extLst>
                         <a:ext uri="{28A0092B-C50C-407E-A947-70E740481C1C}">
                           <a14:useLocalDpi xmlns:a14="http://schemas.microsoft.com/office/drawing/2010/main" val="0"/>
@@ -1391,7 +1400,7 @@
                     <pic:cNvPicPr/>
                   </pic:nvPicPr>
                   <pic:blipFill>
-                    <a:blip r:embed="rId11">
+                    <a:blip r:embed="rId10">
                       <a:extLst>
                         <a:ext uri="{28A0092B-C50C-407E-A947-70E740481C1C}">
                           <a14:useLocalDpi xmlns:a14="http://schemas.microsoft.com/office/drawing/2010/main" val="0"/>
@@ -1561,7 +1570,7 @@
                     <pic:cNvPicPr/>
                   </pic:nvPicPr>
                   <pic:blipFill>
-                    <a:blip r:embed="rId12">
+                    <a:blip r:embed="rId11">
                       <a:extLst>
                         <a:ext uri="{28A0092B-C50C-407E-A947-70E740481C1C}">
                           <a14:useLocalDpi xmlns:a14="http://schemas.microsoft.com/office/drawing/2010/main" val="0"/>
@@ -1720,7 +1729,7 @@
                     <pic:cNvPicPr/>
                   </pic:nvPicPr>
                   <pic:blipFill>
-                    <a:blip r:embed="rId13">
+                    <a:blip r:embed="rId12">
                       <a:extLst>
                         <a:ext uri="{28A0092B-C50C-407E-A947-70E740481C1C}">
                           <a14:useLocalDpi xmlns:a14="http://schemas.microsoft.com/office/drawing/2010/main" val="0"/>
@@ -2299,13 +2308,7 @@
         <w:ind w:left="1080"/>
       </w:pPr>
       <w:r>
-        <w:t xml:space="preserve">From figure 2c, we can see that the training and test accuracy is the highest when the batch size is smallest. </w:t>
-      </w:r>
-      <w:r>
-        <w:t>From figure 2d, as the batch size decreases, the training time per epoch increases.</w:t>
-      </w:r>
-      <w:r>
-        <w:t xml:space="preserve"> The optimal batch size that we choose is 16 because it gives the highest increase in test accuracy when we decrease the batch size from 32 to 16. Further decrease in batch size doesn’t help much in the test accuracy </w:t>
+        <w:t xml:space="preserve">From figure 2c, we can see that the training and test accuracy is the highest when the batch size is smallest. From figure 2d, as the batch size decreases, the training time per epoch increases. The optimal batch size that we choose is 16 because it gives the highest increase in test accuracy when we decrease the batch size from 32 to 16. Further decrease in batch size doesn’t help much in the test accuracy </w:t>
       </w:r>
       <w:r>
         <w:t xml:space="preserve">however </w:t>
@@ -2415,7 +2418,7 @@
                     <pic:cNvPicPr/>
                   </pic:nvPicPr>
                   <pic:blipFill>
-                    <a:blip r:embed="rId14">
+                    <a:blip r:embed="rId13">
                       <a:extLst>
                         <a:ext uri="{28A0092B-C50C-407E-A947-70E740481C1C}">
                           <a14:useLocalDpi xmlns:a14="http://schemas.microsoft.com/office/drawing/2010/main" val="0"/>
@@ -2633,7 +2636,7 @@
                     <pic:cNvPicPr/>
                   </pic:nvPicPr>
                   <pic:blipFill>
-                    <a:blip r:embed="rId15">
+                    <a:blip r:embed="rId14">
                       <a:extLst>
                         <a:ext uri="{28A0092B-C50C-407E-A947-70E740481C1C}">
                           <a14:useLocalDpi xmlns:a14="http://schemas.microsoft.com/office/drawing/2010/main" val="0"/>
@@ -2779,7 +2782,7 @@
                     <pic:cNvPicPr/>
                   </pic:nvPicPr>
                   <pic:blipFill>
-                    <a:blip r:embed="rId16">
+                    <a:blip r:embed="rId15">
                       <a:extLst>
                         <a:ext uri="{28A0092B-C50C-407E-A947-70E740481C1C}">
                           <a14:useLocalDpi xmlns:a14="http://schemas.microsoft.com/office/drawing/2010/main" val="0"/>
@@ -2940,7 +2943,7 @@
                     <pic:cNvPicPr/>
                   </pic:nvPicPr>
                   <pic:blipFill>
-                    <a:blip r:embed="rId17">
+                    <a:blip r:embed="rId16">
                       <a:extLst>
                         <a:ext uri="{28A0092B-C50C-407E-A947-70E740481C1C}">
                           <a14:useLocalDpi xmlns:a14="http://schemas.microsoft.com/office/drawing/2010/main" val="0"/>
@@ -3321,7 +3324,7 @@
                     <pic:cNvPicPr/>
                   </pic:nvPicPr>
                   <pic:blipFill>
-                    <a:blip r:embed="rId18">
+                    <a:blip r:embed="rId17">
                       <a:extLst>
                         <a:ext uri="{28A0092B-C50C-407E-A947-70E740481C1C}">
                           <a14:useLocalDpi xmlns:a14="http://schemas.microsoft.com/office/drawing/2010/main" val="0"/>
@@ -3529,7 +3532,7 @@
                     <pic:cNvPicPr/>
                   </pic:nvPicPr>
                   <pic:blipFill>
-                    <a:blip r:embed="rId19">
+                    <a:blip r:embed="rId18">
                       <a:extLst>
                         <a:ext uri="{28A0092B-C50C-407E-A947-70E740481C1C}">
                           <a14:useLocalDpi xmlns:a14="http://schemas.microsoft.com/office/drawing/2010/main" val="0"/>
@@ -3732,7 +3735,7 @@
                     <pic:cNvPicPr/>
                   </pic:nvPicPr>
                   <pic:blipFill>
-                    <a:blip r:embed="rId20">
+                    <a:blip r:embed="rId19">
                       <a:extLst>
                         <a:ext uri="{28A0092B-C50C-407E-A947-70E740481C1C}">
                           <a14:useLocalDpi xmlns:a14="http://schemas.microsoft.com/office/drawing/2010/main" val="0"/>
@@ -3881,7 +3884,7 @@
                     <pic:cNvPicPr/>
                   </pic:nvPicPr>
                   <pic:blipFill>
-                    <a:blip r:embed="rId21">
+                    <a:blip r:embed="rId20">
                       <a:extLst>
                         <a:ext uri="{28A0092B-C50C-407E-A947-70E740481C1C}">
                           <a14:useLocalDpi xmlns:a14="http://schemas.microsoft.com/office/drawing/2010/main" val="0"/>
@@ -4254,7 +4257,7 @@
                     <pic:cNvPicPr/>
                   </pic:nvPicPr>
                   <pic:blipFill>
-                    <a:blip r:embed="rId22">
+                    <a:blip r:embed="rId21">
                       <a:extLst>
                         <a:ext uri="{28A0092B-C50C-407E-A947-70E740481C1C}">
                           <a14:useLocalDpi xmlns:a14="http://schemas.microsoft.com/office/drawing/2010/main" val="0"/>
@@ -4553,7 +4556,7 @@
                     <pic:cNvPicPr/>
                   </pic:nvPicPr>
                   <pic:blipFill>
-                    <a:blip r:embed="rId23">
+                    <a:blip r:embed="rId22">
                       <a:extLst>
                         <a:ext uri="{28A0092B-C50C-407E-A947-70E740481C1C}">
                           <a14:useLocalDpi xmlns:a14="http://schemas.microsoft.com/office/drawing/2010/main" val="0"/>
@@ -4785,7 +4788,7 @@
                     <pic:cNvPicPr/>
                   </pic:nvPicPr>
                   <pic:blipFill>
-                    <a:blip r:embed="rId23">
+                    <a:blip r:embed="rId22">
                       <a:extLst>
                         <a:ext uri="{28A0092B-C50C-407E-A947-70E740481C1C}">
                           <a14:useLocalDpi xmlns:a14="http://schemas.microsoft.com/office/drawing/2010/main" val="0"/>
@@ -4845,7 +4848,7 @@
                     <pic:cNvPicPr/>
                   </pic:nvPicPr>
                   <pic:blipFill>
-                    <a:blip r:embed="rId8">
+                    <a:blip r:embed="rId7">
                       <a:extLst>
                         <a:ext uri="{28A0092B-C50C-407E-A947-70E740481C1C}">
                           <a14:useLocalDpi xmlns:a14="http://schemas.microsoft.com/office/drawing/2010/main" val="0"/>
@@ -5403,7 +5406,7 @@
                     </pic:cNvPicPr>
                   </pic:nvPicPr>
                   <pic:blipFill>
-                    <a:blip r:embed="rId24">
+                    <a:blip r:embed="rId23">
                       <a:extLst>
                         <a:ext uri="{28A0092B-C50C-407E-A947-70E740481C1C}">
                           <a14:useLocalDpi xmlns:a14="http://schemas.microsoft.com/office/drawing/2010/main" val="0"/>
@@ -5497,7 +5500,7 @@
                     </pic:cNvPicPr>
                   </pic:nvPicPr>
                   <pic:blipFill>
-                    <a:blip r:embed="rId25">
+                    <a:blip r:embed="rId24">
                       <a:extLst>
                         <a:ext uri="{28A0092B-C50C-407E-A947-70E740481C1C}">
                           <a14:useLocalDpi xmlns:a14="http://schemas.microsoft.com/office/drawing/2010/main" val="0"/>
@@ -5664,10 +5667,10 @@
         <w:autoSpaceDN w:val="0"/>
         <w:adjustRightInd w:val="0"/>
         <w:rPr>
-          <w:rFonts w:ascii="Calibri" w:hAnsi="Calibri" w:cs="Calibri"/>
+          <w:rFonts w:cstheme="minorHAnsi"/>
           <w:color w:val="000000"/>
-          <w:sz w:val="23"/>
-          <w:szCs w:val="23"/>
+          <w:sz w:val="22"/>
+          <w:szCs w:val="22"/>
         </w:rPr>
       </w:pPr>
     </w:p>
@@ -5683,18 +5686,18 @@
         <w:adjustRightInd w:val="0"/>
         <w:jc w:val="center"/>
         <w:rPr>
-          <w:rFonts w:ascii="Calibri" w:hAnsi="Calibri" w:cs="Calibri"/>
+          <w:rFonts w:cstheme="minorHAnsi"/>
           <w:color w:val="000000"/>
-          <w:sz w:val="23"/>
-          <w:szCs w:val="23"/>
-        </w:rPr>
-      </w:pPr>
-      <w:r>
-        <w:rPr>
-          <w:rFonts w:ascii="Calibri" w:hAnsi="Calibri" w:cs="Calibri"/>
+          <w:sz w:val="22"/>
+          <w:szCs w:val="22"/>
+        </w:rPr>
+      </w:pPr>
+      <w:r>
+        <w:rPr>
+          <w:rFonts w:cstheme="minorHAnsi"/>
           <w:color w:val="000000"/>
-          <w:sz w:val="23"/>
-          <w:szCs w:val="23"/>
+          <w:sz w:val="22"/>
+          <w:szCs w:val="22"/>
         </w:rPr>
         <w:t>Correlation Matrix</w:t>
       </w:r>
@@ -5710,10 +5713,10 @@
         <w:adjustRightInd w:val="0"/>
         <w:jc w:val="both"/>
         <w:rPr>
-          <w:rFonts w:ascii="Calibri" w:hAnsi="Calibri" w:cs="Calibri"/>
+          <w:rFonts w:cstheme="minorHAnsi"/>
           <w:color w:val="000000"/>
-          <w:sz w:val="23"/>
-          <w:szCs w:val="23"/>
+          <w:sz w:val="22"/>
+          <w:szCs w:val="22"/>
         </w:rPr>
       </w:pPr>
     </w:p>
@@ -5729,15 +5732,15 @@
         <w:tblLook w:val="04A0" w:firstRow="1" w:lastRow="0" w:firstColumn="1" w:lastColumn="0" w:noHBand="0" w:noVBand="1"/>
       </w:tblPr>
       <w:tblGrid>
-        <w:gridCol w:w="1201"/>
-        <w:gridCol w:w="1129"/>
-        <w:gridCol w:w="1129"/>
-        <w:gridCol w:w="1201"/>
-        <w:gridCol w:w="1129"/>
-        <w:gridCol w:w="1129"/>
-        <w:gridCol w:w="1129"/>
-        <w:gridCol w:w="1129"/>
-        <w:gridCol w:w="1200"/>
+        <w:gridCol w:w="1119"/>
+        <w:gridCol w:w="1053"/>
+        <w:gridCol w:w="1053"/>
+        <w:gridCol w:w="1119"/>
+        <w:gridCol w:w="1053"/>
+        <w:gridCol w:w="1053"/>
+        <w:gridCol w:w="1053"/>
+        <w:gridCol w:w="1053"/>
+        <w:gridCol w:w="1118"/>
       </w:tblGrid>
       <w:tr>
         <w:trPr>
@@ -5757,8 +5760,10 @@
             <w:pPr>
               <w:jc w:val="right"/>
               <w:rPr>
-                <w:rFonts w:ascii="Calibri" w:hAnsi="Calibri" w:cs="Calibri"/>
-                <w:color w:val="000000"/>
+                <w:rFonts w:cstheme="minorHAnsi"/>
+                <w:color w:val="000000"/>
+                <w:sz w:val="22"/>
+                <w:szCs w:val="22"/>
               </w:rPr>
             </w:pPr>
           </w:p>
@@ -5780,14 +5785,18 @@
             <w:pPr>
               <w:jc w:val="right"/>
               <w:rPr>
-                <w:rFonts w:ascii="Calibri" w:hAnsi="Calibri" w:cs="Calibri"/>
-                <w:color w:val="000000"/>
+                <w:rFonts w:cstheme="minorHAnsi"/>
+                <w:color w:val="000000"/>
+                <w:sz w:val="22"/>
+                <w:szCs w:val="22"/>
               </w:rPr>
             </w:pPr>
             <w:r>
               <w:rPr>
-                <w:rFonts w:ascii="Calibri" w:hAnsi="Calibri" w:cs="Calibri"/>
-                <w:color w:val="000000"/>
+                <w:rFonts w:cstheme="minorHAnsi"/>
+                <w:color w:val="000000"/>
+                <w:sz w:val="22"/>
+                <w:szCs w:val="22"/>
               </w:rPr>
               <w:t>GRE Score</w:t>
             </w:r>
@@ -5810,14 +5819,18 @@
             <w:pPr>
               <w:jc w:val="right"/>
               <w:rPr>
-                <w:rFonts w:ascii="Calibri" w:hAnsi="Calibri" w:cs="Calibri"/>
-                <w:color w:val="000000"/>
+                <w:rFonts w:cstheme="minorHAnsi"/>
+                <w:color w:val="000000"/>
+                <w:sz w:val="22"/>
+                <w:szCs w:val="22"/>
               </w:rPr>
             </w:pPr>
             <w:r>
               <w:rPr>
-                <w:rFonts w:ascii="Calibri" w:hAnsi="Calibri" w:cs="Calibri"/>
-                <w:color w:val="000000"/>
+                <w:rFonts w:cstheme="minorHAnsi"/>
+                <w:color w:val="000000"/>
+                <w:sz w:val="22"/>
+                <w:szCs w:val="22"/>
               </w:rPr>
               <w:t>TOEFL Score</w:t>
             </w:r>
@@ -5840,14 +5853,18 @@
             <w:pPr>
               <w:jc w:val="right"/>
               <w:rPr>
-                <w:rFonts w:ascii="Calibri" w:hAnsi="Calibri" w:cs="Calibri"/>
-                <w:color w:val="000000"/>
+                <w:rFonts w:cstheme="minorHAnsi"/>
+                <w:color w:val="000000"/>
+                <w:sz w:val="22"/>
+                <w:szCs w:val="22"/>
               </w:rPr>
             </w:pPr>
             <w:r>
               <w:rPr>
-                <w:rFonts w:ascii="Calibri" w:hAnsi="Calibri" w:cs="Calibri"/>
-                <w:color w:val="000000"/>
+                <w:rFonts w:cstheme="minorHAnsi"/>
+                <w:color w:val="000000"/>
+                <w:sz w:val="22"/>
+                <w:szCs w:val="22"/>
               </w:rPr>
               <w:t>University Rating</w:t>
             </w:r>
@@ -5870,14 +5887,18 @@
             <w:pPr>
               <w:jc w:val="right"/>
               <w:rPr>
-                <w:rFonts w:ascii="Calibri" w:hAnsi="Calibri" w:cs="Calibri"/>
-                <w:color w:val="000000"/>
+                <w:rFonts w:cstheme="minorHAnsi"/>
+                <w:color w:val="000000"/>
+                <w:sz w:val="22"/>
+                <w:szCs w:val="22"/>
               </w:rPr>
             </w:pPr>
             <w:r>
               <w:rPr>
-                <w:rFonts w:ascii="Calibri" w:hAnsi="Calibri" w:cs="Calibri"/>
-                <w:color w:val="000000"/>
+                <w:rFonts w:cstheme="minorHAnsi"/>
+                <w:color w:val="000000"/>
+                <w:sz w:val="22"/>
+                <w:szCs w:val="22"/>
               </w:rPr>
               <w:t>SOP</w:t>
             </w:r>
@@ -5900,14 +5921,18 @@
             <w:pPr>
               <w:jc w:val="right"/>
               <w:rPr>
-                <w:rFonts w:ascii="Calibri" w:hAnsi="Calibri" w:cs="Calibri"/>
-                <w:color w:val="000000"/>
+                <w:rFonts w:cstheme="minorHAnsi"/>
+                <w:color w:val="000000"/>
+                <w:sz w:val="22"/>
+                <w:szCs w:val="22"/>
               </w:rPr>
             </w:pPr>
             <w:r>
               <w:rPr>
-                <w:rFonts w:ascii="Calibri" w:hAnsi="Calibri" w:cs="Calibri"/>
-                <w:color w:val="000000"/>
+                <w:rFonts w:cstheme="minorHAnsi"/>
+                <w:color w:val="000000"/>
+                <w:sz w:val="22"/>
+                <w:szCs w:val="22"/>
               </w:rPr>
               <w:t>LOR</w:t>
             </w:r>
@@ -5930,14 +5955,18 @@
             <w:pPr>
               <w:jc w:val="right"/>
               <w:rPr>
-                <w:rFonts w:ascii="Calibri" w:hAnsi="Calibri" w:cs="Calibri"/>
-                <w:color w:val="000000"/>
+                <w:rFonts w:cstheme="minorHAnsi"/>
+                <w:color w:val="000000"/>
+                <w:sz w:val="22"/>
+                <w:szCs w:val="22"/>
               </w:rPr>
             </w:pPr>
             <w:r>
               <w:rPr>
-                <w:rFonts w:ascii="Calibri" w:hAnsi="Calibri" w:cs="Calibri"/>
-                <w:color w:val="000000"/>
+                <w:rFonts w:cstheme="minorHAnsi"/>
+                <w:color w:val="000000"/>
+                <w:sz w:val="22"/>
+                <w:szCs w:val="22"/>
               </w:rPr>
               <w:t>CGPA</w:t>
             </w:r>
@@ -5960,14 +5989,18 @@
             <w:pPr>
               <w:jc w:val="right"/>
               <w:rPr>
-                <w:rFonts w:ascii="Calibri" w:hAnsi="Calibri" w:cs="Calibri"/>
-                <w:color w:val="000000"/>
+                <w:rFonts w:cstheme="minorHAnsi"/>
+                <w:color w:val="000000"/>
+                <w:sz w:val="22"/>
+                <w:szCs w:val="22"/>
               </w:rPr>
             </w:pPr>
             <w:r>
               <w:rPr>
-                <w:rFonts w:ascii="Calibri" w:hAnsi="Calibri" w:cs="Calibri"/>
-                <w:color w:val="000000"/>
+                <w:rFonts w:cstheme="minorHAnsi"/>
+                <w:color w:val="000000"/>
+                <w:sz w:val="22"/>
+                <w:szCs w:val="22"/>
               </w:rPr>
               <w:t>Research</w:t>
             </w:r>
@@ -5990,14 +6023,18 @@
             <w:pPr>
               <w:jc w:val="right"/>
               <w:rPr>
-                <w:rFonts w:ascii="Calibri" w:hAnsi="Calibri" w:cs="Calibri"/>
-                <w:color w:val="000000"/>
+                <w:rFonts w:cstheme="minorHAnsi"/>
+                <w:color w:val="000000"/>
+                <w:sz w:val="22"/>
+                <w:szCs w:val="22"/>
               </w:rPr>
             </w:pPr>
             <w:r>
               <w:rPr>
-                <w:rFonts w:ascii="Calibri" w:hAnsi="Calibri" w:cs="Calibri"/>
-                <w:color w:val="000000"/>
+                <w:rFonts w:cstheme="minorHAnsi"/>
+                <w:color w:val="000000"/>
+                <w:sz w:val="22"/>
+                <w:szCs w:val="22"/>
               </w:rPr>
               <w:t>Chance of admission</w:t>
             </w:r>
@@ -6022,14 +6059,18 @@
             <w:pPr>
               <w:jc w:val="right"/>
               <w:rPr>
-                <w:rFonts w:ascii="Calibri" w:hAnsi="Calibri" w:cs="Calibri"/>
-                <w:color w:val="000000"/>
+                <w:rFonts w:cstheme="minorHAnsi"/>
+                <w:color w:val="000000"/>
+                <w:sz w:val="22"/>
+                <w:szCs w:val="22"/>
               </w:rPr>
             </w:pPr>
             <w:r>
               <w:rPr>
-                <w:rFonts w:ascii="Calibri" w:hAnsi="Calibri" w:cs="Calibri"/>
-                <w:color w:val="000000"/>
+                <w:rFonts w:cstheme="minorHAnsi"/>
+                <w:color w:val="000000"/>
+                <w:sz w:val="22"/>
+                <w:szCs w:val="22"/>
               </w:rPr>
               <w:t>GRE Score</w:t>
             </w:r>
@@ -6051,14 +6092,18 @@
             <w:pPr>
               <w:jc w:val="right"/>
               <w:rPr>
-                <w:rFonts w:ascii="Calibri" w:hAnsi="Calibri" w:cs="Calibri"/>
-                <w:color w:val="000000"/>
+                <w:rFonts w:cstheme="minorHAnsi"/>
+                <w:color w:val="000000"/>
+                <w:sz w:val="22"/>
+                <w:szCs w:val="22"/>
               </w:rPr>
             </w:pPr>
             <w:r>
               <w:rPr>
-                <w:rFonts w:ascii="Calibri" w:hAnsi="Calibri" w:cs="Calibri"/>
-                <w:color w:val="000000"/>
+                <w:rFonts w:cstheme="minorHAnsi"/>
+                <w:color w:val="000000"/>
+                <w:sz w:val="22"/>
+                <w:szCs w:val="22"/>
               </w:rPr>
               <w:t>1</w:t>
             </w:r>
@@ -6079,14 +6124,18 @@
             <w:pPr>
               <w:jc w:val="right"/>
               <w:rPr>
-                <w:rFonts w:ascii="Calibri" w:hAnsi="Calibri" w:cs="Calibri"/>
-                <w:color w:val="000000"/>
+                <w:rFonts w:cstheme="minorHAnsi"/>
+                <w:color w:val="000000"/>
+                <w:sz w:val="22"/>
+                <w:szCs w:val="22"/>
               </w:rPr>
             </w:pPr>
             <w:r>
               <w:rPr>
-                <w:rFonts w:ascii="Calibri" w:hAnsi="Calibri" w:cs="Calibri"/>
-                <w:color w:val="000000"/>
+                <w:rFonts w:cstheme="minorHAnsi"/>
+                <w:color w:val="000000"/>
+                <w:sz w:val="22"/>
+                <w:szCs w:val="22"/>
               </w:rPr>
               <w:t>0.820288</w:t>
             </w:r>
@@ -6107,14 +6156,18 @@
             <w:pPr>
               <w:jc w:val="right"/>
               <w:rPr>
-                <w:rFonts w:ascii="Calibri" w:hAnsi="Calibri" w:cs="Calibri"/>
-                <w:color w:val="000000"/>
+                <w:rFonts w:cstheme="minorHAnsi"/>
+                <w:color w:val="000000"/>
+                <w:sz w:val="22"/>
+                <w:szCs w:val="22"/>
               </w:rPr>
             </w:pPr>
             <w:r>
               <w:rPr>
-                <w:rFonts w:ascii="Calibri" w:hAnsi="Calibri" w:cs="Calibri"/>
-                <w:color w:val="000000"/>
+                <w:rFonts w:cstheme="minorHAnsi"/>
+                <w:color w:val="000000"/>
+                <w:sz w:val="22"/>
+                <w:szCs w:val="22"/>
               </w:rPr>
               <w:t>0.63166</w:t>
             </w:r>
@@ -6135,14 +6188,18 @@
             <w:pPr>
               <w:jc w:val="right"/>
               <w:rPr>
-                <w:rFonts w:ascii="Calibri" w:hAnsi="Calibri" w:cs="Calibri"/>
-                <w:color w:val="000000"/>
+                <w:rFonts w:cstheme="minorHAnsi"/>
+                <w:color w:val="000000"/>
+                <w:sz w:val="22"/>
+                <w:szCs w:val="22"/>
               </w:rPr>
             </w:pPr>
             <w:r>
               <w:rPr>
-                <w:rFonts w:ascii="Calibri" w:hAnsi="Calibri" w:cs="Calibri"/>
-                <w:color w:val="000000"/>
+                <w:rFonts w:cstheme="minorHAnsi"/>
+                <w:color w:val="000000"/>
+                <w:sz w:val="22"/>
+                <w:szCs w:val="22"/>
               </w:rPr>
               <w:t>0.565743</w:t>
             </w:r>
@@ -6163,14 +6220,18 @@
             <w:pPr>
               <w:jc w:val="right"/>
               <w:rPr>
-                <w:rFonts w:ascii="Calibri" w:hAnsi="Calibri" w:cs="Calibri"/>
-                <w:color w:val="000000"/>
+                <w:rFonts w:cstheme="minorHAnsi"/>
+                <w:color w:val="000000"/>
+                <w:sz w:val="22"/>
+                <w:szCs w:val="22"/>
               </w:rPr>
             </w:pPr>
             <w:r>
               <w:rPr>
-                <w:rFonts w:ascii="Calibri" w:hAnsi="Calibri" w:cs="Calibri"/>
-                <w:color w:val="000000"/>
+                <w:rFonts w:cstheme="minorHAnsi"/>
+                <w:color w:val="000000"/>
+                <w:sz w:val="22"/>
+                <w:szCs w:val="22"/>
               </w:rPr>
               <w:t>0.499807</w:t>
             </w:r>
@@ -6191,14 +6252,18 @@
             <w:pPr>
               <w:jc w:val="right"/>
               <w:rPr>
-                <w:rFonts w:ascii="Calibri" w:hAnsi="Calibri" w:cs="Calibri"/>
-                <w:color w:val="000000"/>
+                <w:rFonts w:cstheme="minorHAnsi"/>
+                <w:color w:val="000000"/>
+                <w:sz w:val="22"/>
+                <w:szCs w:val="22"/>
               </w:rPr>
             </w:pPr>
             <w:r>
               <w:rPr>
-                <w:rFonts w:ascii="Calibri" w:hAnsi="Calibri" w:cs="Calibri"/>
-                <w:color w:val="000000"/>
+                <w:rFonts w:cstheme="minorHAnsi"/>
+                <w:color w:val="000000"/>
+                <w:sz w:val="22"/>
+                <w:szCs w:val="22"/>
               </w:rPr>
               <w:t>0.811529</w:t>
             </w:r>
@@ -6219,14 +6284,18 @@
             <w:pPr>
               <w:jc w:val="right"/>
               <w:rPr>
-                <w:rFonts w:ascii="Calibri" w:hAnsi="Calibri" w:cs="Calibri"/>
-                <w:color w:val="000000"/>
+                <w:rFonts w:cstheme="minorHAnsi"/>
+                <w:color w:val="000000"/>
+                <w:sz w:val="22"/>
+                <w:szCs w:val="22"/>
               </w:rPr>
             </w:pPr>
             <w:r>
               <w:rPr>
-                <w:rFonts w:ascii="Calibri" w:hAnsi="Calibri" w:cs="Calibri"/>
-                <w:color w:val="000000"/>
+                <w:rFonts w:cstheme="minorHAnsi"/>
+                <w:color w:val="000000"/>
+                <w:sz w:val="22"/>
+                <w:szCs w:val="22"/>
               </w:rPr>
               <w:t>0.578914</w:t>
             </w:r>
@@ -6247,14 +6316,18 @@
             <w:pPr>
               <w:jc w:val="right"/>
               <w:rPr>
-                <w:rFonts w:ascii="Calibri" w:hAnsi="Calibri" w:cs="Calibri"/>
-                <w:color w:val="000000"/>
+                <w:rFonts w:cstheme="minorHAnsi"/>
+                <w:color w:val="000000"/>
+                <w:sz w:val="22"/>
+                <w:szCs w:val="22"/>
               </w:rPr>
             </w:pPr>
             <w:r>
               <w:rPr>
-                <w:rFonts w:ascii="Calibri" w:hAnsi="Calibri" w:cs="Calibri"/>
-                <w:color w:val="000000"/>
+                <w:rFonts w:cstheme="minorHAnsi"/>
+                <w:color w:val="000000"/>
+                <w:sz w:val="22"/>
+                <w:szCs w:val="22"/>
               </w:rPr>
               <w:t>0.797415</w:t>
             </w:r>
@@ -6279,14 +6352,18 @@
             <w:pPr>
               <w:jc w:val="right"/>
               <w:rPr>
-                <w:rFonts w:ascii="Calibri" w:hAnsi="Calibri" w:cs="Calibri"/>
-                <w:color w:val="000000"/>
+                <w:rFonts w:cstheme="minorHAnsi"/>
+                <w:color w:val="000000"/>
+                <w:sz w:val="22"/>
+                <w:szCs w:val="22"/>
               </w:rPr>
             </w:pPr>
             <w:r>
               <w:rPr>
-                <w:rFonts w:ascii="Calibri" w:hAnsi="Calibri" w:cs="Calibri"/>
-                <w:color w:val="000000"/>
+                <w:rFonts w:cstheme="minorHAnsi"/>
+                <w:color w:val="000000"/>
+                <w:sz w:val="22"/>
+                <w:szCs w:val="22"/>
               </w:rPr>
               <w:t>TOEFL Score</w:t>
             </w:r>
@@ -6307,14 +6384,18 @@
             <w:pPr>
               <w:jc w:val="right"/>
               <w:rPr>
-                <w:rFonts w:ascii="Calibri" w:hAnsi="Calibri" w:cs="Calibri"/>
-                <w:color w:val="000000"/>
+                <w:rFonts w:cstheme="minorHAnsi"/>
+                <w:color w:val="000000"/>
+                <w:sz w:val="22"/>
+                <w:szCs w:val="22"/>
               </w:rPr>
             </w:pPr>
             <w:r>
               <w:rPr>
-                <w:rFonts w:ascii="Calibri" w:hAnsi="Calibri" w:cs="Calibri"/>
-                <w:color w:val="000000"/>
+                <w:rFonts w:cstheme="minorHAnsi"/>
+                <w:color w:val="000000"/>
+                <w:sz w:val="22"/>
+                <w:szCs w:val="22"/>
               </w:rPr>
               <w:t>0.820288</w:t>
             </w:r>
@@ -6332,14 +6413,18 @@
             <w:pPr>
               <w:jc w:val="right"/>
               <w:rPr>
-                <w:rFonts w:ascii="Calibri" w:hAnsi="Calibri" w:cs="Calibri"/>
-                <w:color w:val="000000"/>
+                <w:rFonts w:cstheme="minorHAnsi"/>
+                <w:color w:val="000000"/>
+                <w:sz w:val="22"/>
+                <w:szCs w:val="22"/>
               </w:rPr>
             </w:pPr>
             <w:r>
               <w:rPr>
-                <w:rFonts w:ascii="Calibri" w:hAnsi="Calibri" w:cs="Calibri"/>
-                <w:color w:val="000000"/>
+                <w:rFonts w:cstheme="minorHAnsi"/>
+                <w:color w:val="000000"/>
+                <w:sz w:val="22"/>
+                <w:szCs w:val="22"/>
               </w:rPr>
               <w:t>1</w:t>
             </w:r>
@@ -6357,14 +6442,18 @@
             <w:pPr>
               <w:jc w:val="right"/>
               <w:rPr>
-                <w:rFonts w:ascii="Calibri" w:hAnsi="Calibri" w:cs="Calibri"/>
-                <w:color w:val="000000"/>
+                <w:rFonts w:cstheme="minorHAnsi"/>
+                <w:color w:val="000000"/>
+                <w:sz w:val="22"/>
+                <w:szCs w:val="22"/>
               </w:rPr>
             </w:pPr>
             <w:r>
               <w:rPr>
-                <w:rFonts w:ascii="Calibri" w:hAnsi="Calibri" w:cs="Calibri"/>
-                <w:color w:val="000000"/>
+                <w:rFonts w:cstheme="minorHAnsi"/>
+                <w:color w:val="000000"/>
+                <w:sz w:val="22"/>
+                <w:szCs w:val="22"/>
               </w:rPr>
               <w:t>0.657618</w:t>
             </w:r>
@@ -6382,14 +6471,18 @@
             <w:pPr>
               <w:jc w:val="right"/>
               <w:rPr>
-                <w:rFonts w:ascii="Calibri" w:hAnsi="Calibri" w:cs="Calibri"/>
-                <w:color w:val="000000"/>
+                <w:rFonts w:cstheme="minorHAnsi"/>
+                <w:color w:val="000000"/>
+                <w:sz w:val="22"/>
+                <w:szCs w:val="22"/>
               </w:rPr>
             </w:pPr>
             <w:r>
               <w:rPr>
-                <w:rFonts w:ascii="Calibri" w:hAnsi="Calibri" w:cs="Calibri"/>
-                <w:color w:val="000000"/>
+                <w:rFonts w:cstheme="minorHAnsi"/>
+                <w:color w:val="000000"/>
+                <w:sz w:val="22"/>
+                <w:szCs w:val="22"/>
               </w:rPr>
               <w:t>0.622333</w:t>
             </w:r>
@@ -6407,14 +6500,18 @@
             <w:pPr>
               <w:jc w:val="right"/>
               <w:rPr>
-                <w:rFonts w:ascii="Calibri" w:hAnsi="Calibri" w:cs="Calibri"/>
-                <w:color w:val="000000"/>
+                <w:rFonts w:cstheme="minorHAnsi"/>
+                <w:color w:val="000000"/>
+                <w:sz w:val="22"/>
+                <w:szCs w:val="22"/>
               </w:rPr>
             </w:pPr>
             <w:r>
               <w:rPr>
-                <w:rFonts w:ascii="Calibri" w:hAnsi="Calibri" w:cs="Calibri"/>
-                <w:color w:val="000000"/>
+                <w:rFonts w:cstheme="minorHAnsi"/>
+                <w:color w:val="000000"/>
+                <w:sz w:val="22"/>
+                <w:szCs w:val="22"/>
               </w:rPr>
               <w:t>0.53029</w:t>
             </w:r>
@@ -6432,14 +6529,18 @@
             <w:pPr>
               <w:jc w:val="right"/>
               <w:rPr>
-                <w:rFonts w:ascii="Calibri" w:hAnsi="Calibri" w:cs="Calibri"/>
-                <w:color w:val="000000"/>
+                <w:rFonts w:cstheme="minorHAnsi"/>
+                <w:color w:val="000000"/>
+                <w:sz w:val="22"/>
+                <w:szCs w:val="22"/>
               </w:rPr>
             </w:pPr>
             <w:r>
               <w:rPr>
-                <w:rFonts w:ascii="Calibri" w:hAnsi="Calibri" w:cs="Calibri"/>
-                <w:color w:val="000000"/>
+                <w:rFonts w:cstheme="minorHAnsi"/>
+                <w:color w:val="000000"/>
+                <w:sz w:val="22"/>
+                <w:szCs w:val="22"/>
               </w:rPr>
               <w:t>0.807247</w:t>
             </w:r>
@@ -6457,14 +6558,18 @@
             <w:pPr>
               <w:jc w:val="right"/>
               <w:rPr>
-                <w:rFonts w:ascii="Calibri" w:hAnsi="Calibri" w:cs="Calibri"/>
-                <w:color w:val="000000"/>
+                <w:rFonts w:cstheme="minorHAnsi"/>
+                <w:color w:val="000000"/>
+                <w:sz w:val="22"/>
+                <w:szCs w:val="22"/>
               </w:rPr>
             </w:pPr>
             <w:r>
               <w:rPr>
-                <w:rFonts w:ascii="Calibri" w:hAnsi="Calibri" w:cs="Calibri"/>
-                <w:color w:val="000000"/>
+                <w:rFonts w:cstheme="minorHAnsi"/>
+                <w:color w:val="000000"/>
+                <w:sz w:val="22"/>
+                <w:szCs w:val="22"/>
               </w:rPr>
               <w:t>0.474875</w:t>
             </w:r>
@@ -6482,14 +6587,18 @@
             <w:pPr>
               <w:jc w:val="right"/>
               <w:rPr>
-                <w:rFonts w:ascii="Calibri" w:hAnsi="Calibri" w:cs="Calibri"/>
-                <w:color w:val="000000"/>
+                <w:rFonts w:cstheme="minorHAnsi"/>
+                <w:color w:val="000000"/>
+                <w:sz w:val="22"/>
+                <w:szCs w:val="22"/>
               </w:rPr>
             </w:pPr>
             <w:r>
               <w:rPr>
-                <w:rFonts w:ascii="Calibri" w:hAnsi="Calibri" w:cs="Calibri"/>
-                <w:color w:val="000000"/>
+                <w:rFonts w:cstheme="minorHAnsi"/>
+                <w:color w:val="000000"/>
+                <w:sz w:val="22"/>
+                <w:szCs w:val="22"/>
               </w:rPr>
               <w:t>0.789813</w:t>
             </w:r>
@@ -6514,14 +6623,18 @@
             <w:pPr>
               <w:jc w:val="right"/>
               <w:rPr>
-                <w:rFonts w:ascii="Calibri" w:hAnsi="Calibri" w:cs="Calibri"/>
-                <w:color w:val="000000"/>
+                <w:rFonts w:cstheme="minorHAnsi"/>
+                <w:color w:val="000000"/>
+                <w:sz w:val="22"/>
+                <w:szCs w:val="22"/>
               </w:rPr>
             </w:pPr>
             <w:r>
               <w:rPr>
-                <w:rFonts w:ascii="Calibri" w:hAnsi="Calibri" w:cs="Calibri"/>
-                <w:color w:val="000000"/>
+                <w:rFonts w:cstheme="minorHAnsi"/>
+                <w:color w:val="000000"/>
+                <w:sz w:val="22"/>
+                <w:szCs w:val="22"/>
               </w:rPr>
               <w:t>University Rating</w:t>
             </w:r>
@@ -6542,14 +6655,18 @@
             <w:pPr>
               <w:jc w:val="right"/>
               <w:rPr>
-                <w:rFonts w:ascii="Calibri" w:hAnsi="Calibri" w:cs="Calibri"/>
-                <w:color w:val="000000"/>
+                <w:rFonts w:cstheme="minorHAnsi"/>
+                <w:color w:val="000000"/>
+                <w:sz w:val="22"/>
+                <w:szCs w:val="22"/>
               </w:rPr>
             </w:pPr>
             <w:r>
               <w:rPr>
-                <w:rFonts w:ascii="Calibri" w:hAnsi="Calibri" w:cs="Calibri"/>
-                <w:color w:val="000000"/>
+                <w:rFonts w:cstheme="minorHAnsi"/>
+                <w:color w:val="000000"/>
+                <w:sz w:val="22"/>
+                <w:szCs w:val="22"/>
               </w:rPr>
               <w:t>0.63166</w:t>
             </w:r>
@@ -6567,14 +6684,18 @@
             <w:pPr>
               <w:jc w:val="right"/>
               <w:rPr>
-                <w:rFonts w:ascii="Calibri" w:hAnsi="Calibri" w:cs="Calibri"/>
-                <w:color w:val="000000"/>
+                <w:rFonts w:cstheme="minorHAnsi"/>
+                <w:color w:val="000000"/>
+                <w:sz w:val="22"/>
+                <w:szCs w:val="22"/>
               </w:rPr>
             </w:pPr>
             <w:r>
               <w:rPr>
-                <w:rFonts w:ascii="Calibri" w:hAnsi="Calibri" w:cs="Calibri"/>
-                <w:color w:val="000000"/>
+                <w:rFonts w:cstheme="minorHAnsi"/>
+                <w:color w:val="000000"/>
+                <w:sz w:val="22"/>
+                <w:szCs w:val="22"/>
               </w:rPr>
               <w:t>0.657618</w:t>
             </w:r>
@@ -6592,14 +6713,18 @@
             <w:pPr>
               <w:jc w:val="right"/>
               <w:rPr>
-                <w:rFonts w:ascii="Calibri" w:hAnsi="Calibri" w:cs="Calibri"/>
-                <w:color w:val="000000"/>
+                <w:rFonts w:cstheme="minorHAnsi"/>
+                <w:color w:val="000000"/>
+                <w:sz w:val="22"/>
+                <w:szCs w:val="22"/>
               </w:rPr>
             </w:pPr>
             <w:r>
               <w:rPr>
-                <w:rFonts w:ascii="Calibri" w:hAnsi="Calibri" w:cs="Calibri"/>
-                <w:color w:val="000000"/>
+                <w:rFonts w:cstheme="minorHAnsi"/>
+                <w:color w:val="000000"/>
+                <w:sz w:val="22"/>
+                <w:szCs w:val="22"/>
               </w:rPr>
               <w:t>1</w:t>
             </w:r>
@@ -6617,14 +6742,18 @@
             <w:pPr>
               <w:jc w:val="right"/>
               <w:rPr>
-                <w:rFonts w:ascii="Calibri" w:hAnsi="Calibri" w:cs="Calibri"/>
-                <w:color w:val="000000"/>
+                <w:rFonts w:cstheme="minorHAnsi"/>
+                <w:color w:val="000000"/>
+                <w:sz w:val="22"/>
+                <w:szCs w:val="22"/>
               </w:rPr>
             </w:pPr>
             <w:r>
               <w:rPr>
-                <w:rFonts w:ascii="Calibri" w:hAnsi="Calibri" w:cs="Calibri"/>
-                <w:color w:val="000000"/>
+                <w:rFonts w:cstheme="minorHAnsi"/>
+                <w:color w:val="000000"/>
+                <w:sz w:val="22"/>
+                <w:szCs w:val="22"/>
               </w:rPr>
               <w:t>0.729212</w:t>
             </w:r>
@@ -6642,14 +6771,18 @@
             <w:pPr>
               <w:jc w:val="right"/>
               <w:rPr>
-                <w:rFonts w:ascii="Calibri" w:hAnsi="Calibri" w:cs="Calibri"/>
-                <w:color w:val="000000"/>
+                <w:rFonts w:cstheme="minorHAnsi"/>
+                <w:color w:val="000000"/>
+                <w:sz w:val="22"/>
+                <w:szCs w:val="22"/>
               </w:rPr>
             </w:pPr>
             <w:r>
               <w:rPr>
-                <w:rFonts w:ascii="Calibri" w:hAnsi="Calibri" w:cs="Calibri"/>
-                <w:color w:val="000000"/>
+                <w:rFonts w:cstheme="minorHAnsi"/>
+                <w:color w:val="000000"/>
+                <w:sz w:val="22"/>
+                <w:szCs w:val="22"/>
               </w:rPr>
               <w:t>0.604471</w:t>
             </w:r>
@@ -6667,14 +6800,18 @@
             <w:pPr>
               <w:jc w:val="right"/>
               <w:rPr>
-                <w:rFonts w:ascii="Calibri" w:hAnsi="Calibri" w:cs="Calibri"/>
-                <w:color w:val="000000"/>
+                <w:rFonts w:cstheme="minorHAnsi"/>
+                <w:color w:val="000000"/>
+                <w:sz w:val="22"/>
+                <w:szCs w:val="22"/>
               </w:rPr>
             </w:pPr>
             <w:r>
               <w:rPr>
-                <w:rFonts w:ascii="Calibri" w:hAnsi="Calibri" w:cs="Calibri"/>
-                <w:color w:val="000000"/>
+                <w:rFonts w:cstheme="minorHAnsi"/>
+                <w:color w:val="000000"/>
+                <w:sz w:val="22"/>
+                <w:szCs w:val="22"/>
               </w:rPr>
               <w:t>0.722389</w:t>
             </w:r>
@@ -6692,14 +6829,18 @@
             <w:pPr>
               <w:jc w:val="right"/>
               <w:rPr>
-                <w:rFonts w:ascii="Calibri" w:hAnsi="Calibri" w:cs="Calibri"/>
-                <w:color w:val="000000"/>
+                <w:rFonts w:cstheme="minorHAnsi"/>
+                <w:color w:val="000000"/>
+                <w:sz w:val="22"/>
+                <w:szCs w:val="22"/>
               </w:rPr>
             </w:pPr>
             <w:r>
               <w:rPr>
-                <w:rFonts w:ascii="Calibri" w:hAnsi="Calibri" w:cs="Calibri"/>
-                <w:color w:val="000000"/>
+                <w:rFonts w:cstheme="minorHAnsi"/>
+                <w:color w:val="000000"/>
+                <w:sz w:val="22"/>
+                <w:szCs w:val="22"/>
               </w:rPr>
               <w:t>0.459666</w:t>
             </w:r>
@@ -6717,19 +6858,25 @@
             <w:pPr>
               <w:jc w:val="right"/>
               <w:rPr>
-                <w:rFonts w:ascii="Calibri" w:hAnsi="Calibri" w:cs="Calibri"/>
-                <w:color w:val="000000"/>
+                <w:rFonts w:cstheme="minorHAnsi"/>
+                <w:color w:val="000000"/>
+                <w:sz w:val="22"/>
+                <w:szCs w:val="22"/>
               </w:rPr>
             </w:pPr>
             <w:r>
               <w:rPr>
-                <w:rFonts w:ascii="Calibri" w:hAnsi="Calibri" w:cs="Calibri"/>
-                <w:color w:val="000000"/>
+                <w:rFonts w:cstheme="minorHAnsi"/>
+                <w:color w:val="000000"/>
+                <w:sz w:val="22"/>
+                <w:szCs w:val="22"/>
               </w:rPr>
               <w:t>0.706071</w:t>
             </w:r>
           </w:p>
         </w:tc>
+        <w:bookmarkStart w:id="0" w:name="_GoBack"/>
+        <w:bookmarkEnd w:id="0"/>
       </w:tr>
       <w:tr>
         <w:trPr>
@@ -6749,14 +6896,18 @@
             <w:pPr>
               <w:jc w:val="right"/>
               <w:rPr>
-                <w:rFonts w:ascii="Calibri" w:hAnsi="Calibri" w:cs="Calibri"/>
-                <w:color w:val="000000"/>
+                <w:rFonts w:cstheme="minorHAnsi"/>
+                <w:color w:val="000000"/>
+                <w:sz w:val="22"/>
+                <w:szCs w:val="22"/>
               </w:rPr>
             </w:pPr>
             <w:r>
               <w:rPr>
-                <w:rFonts w:ascii="Calibri" w:hAnsi="Calibri" w:cs="Calibri"/>
-                <w:color w:val="000000"/>
+                <w:rFonts w:cstheme="minorHAnsi"/>
+                <w:color w:val="000000"/>
+                <w:sz w:val="22"/>
+                <w:szCs w:val="22"/>
               </w:rPr>
               <w:t>SOP</w:t>
             </w:r>
@@ -6777,14 +6928,18 @@
             <w:pPr>
               <w:jc w:val="right"/>
               <w:rPr>
-                <w:rFonts w:ascii="Calibri" w:hAnsi="Calibri" w:cs="Calibri"/>
-                <w:color w:val="000000"/>
+                <w:rFonts w:cstheme="minorHAnsi"/>
+                <w:color w:val="000000"/>
+                <w:sz w:val="22"/>
+                <w:szCs w:val="22"/>
               </w:rPr>
             </w:pPr>
             <w:r>
               <w:rPr>
-                <w:rFonts w:ascii="Calibri" w:hAnsi="Calibri" w:cs="Calibri"/>
-                <w:color w:val="000000"/>
+                <w:rFonts w:cstheme="minorHAnsi"/>
+                <w:color w:val="000000"/>
+                <w:sz w:val="22"/>
+                <w:szCs w:val="22"/>
               </w:rPr>
               <w:t>0.565743</w:t>
             </w:r>
@@ -6802,14 +6957,18 @@
             <w:pPr>
               <w:jc w:val="right"/>
               <w:rPr>
-                <w:rFonts w:ascii="Calibri" w:hAnsi="Calibri" w:cs="Calibri"/>
-                <w:color w:val="000000"/>
+                <w:rFonts w:cstheme="minorHAnsi"/>
+                <w:color w:val="000000"/>
+                <w:sz w:val="22"/>
+                <w:szCs w:val="22"/>
               </w:rPr>
             </w:pPr>
             <w:r>
               <w:rPr>
-                <w:rFonts w:ascii="Calibri" w:hAnsi="Calibri" w:cs="Calibri"/>
-                <w:color w:val="000000"/>
+                <w:rFonts w:cstheme="minorHAnsi"/>
+                <w:color w:val="000000"/>
+                <w:sz w:val="22"/>
+                <w:szCs w:val="22"/>
               </w:rPr>
               <w:t>0.622333</w:t>
             </w:r>
@@ -6827,14 +6986,18 @@
             <w:pPr>
               <w:jc w:val="right"/>
               <w:rPr>
-                <w:rFonts w:ascii="Calibri" w:hAnsi="Calibri" w:cs="Calibri"/>
-                <w:color w:val="000000"/>
+                <w:rFonts w:cstheme="minorHAnsi"/>
+                <w:color w:val="000000"/>
+                <w:sz w:val="22"/>
+                <w:szCs w:val="22"/>
               </w:rPr>
             </w:pPr>
             <w:r>
               <w:rPr>
-                <w:rFonts w:ascii="Calibri" w:hAnsi="Calibri" w:cs="Calibri"/>
-                <w:color w:val="000000"/>
+                <w:rFonts w:cstheme="minorHAnsi"/>
+                <w:color w:val="000000"/>
+                <w:sz w:val="22"/>
+                <w:szCs w:val="22"/>
               </w:rPr>
               <w:t>0.729212</w:t>
             </w:r>
@@ -6852,14 +7015,18 @@
             <w:pPr>
               <w:jc w:val="right"/>
               <w:rPr>
-                <w:rFonts w:ascii="Calibri" w:hAnsi="Calibri" w:cs="Calibri"/>
-                <w:color w:val="000000"/>
+                <w:rFonts w:cstheme="minorHAnsi"/>
+                <w:color w:val="000000"/>
+                <w:sz w:val="22"/>
+                <w:szCs w:val="22"/>
               </w:rPr>
             </w:pPr>
             <w:r>
               <w:rPr>
-                <w:rFonts w:ascii="Calibri" w:hAnsi="Calibri" w:cs="Calibri"/>
-                <w:color w:val="000000"/>
+                <w:rFonts w:cstheme="minorHAnsi"/>
+                <w:color w:val="000000"/>
+                <w:sz w:val="22"/>
+                <w:szCs w:val="22"/>
               </w:rPr>
               <w:t>1</w:t>
             </w:r>
@@ -6877,14 +7044,18 @@
             <w:pPr>
               <w:jc w:val="right"/>
               <w:rPr>
-                <w:rFonts w:ascii="Calibri" w:hAnsi="Calibri" w:cs="Calibri"/>
-                <w:color w:val="000000"/>
+                <w:rFonts w:cstheme="minorHAnsi"/>
+                <w:color w:val="000000"/>
+                <w:sz w:val="22"/>
+                <w:szCs w:val="22"/>
               </w:rPr>
             </w:pPr>
             <w:r>
               <w:rPr>
-                <w:rFonts w:ascii="Calibri" w:hAnsi="Calibri" w:cs="Calibri"/>
-                <w:color w:val="000000"/>
+                <w:rFonts w:cstheme="minorHAnsi"/>
+                <w:color w:val="000000"/>
+                <w:sz w:val="22"/>
+                <w:szCs w:val="22"/>
               </w:rPr>
               <w:t>0.660102</w:t>
             </w:r>
@@ -6902,14 +7073,18 @@
             <w:pPr>
               <w:jc w:val="right"/>
               <w:rPr>
-                <w:rFonts w:ascii="Calibri" w:hAnsi="Calibri" w:cs="Calibri"/>
-                <w:color w:val="000000"/>
+                <w:rFonts w:cstheme="minorHAnsi"/>
+                <w:color w:val="000000"/>
+                <w:sz w:val="22"/>
+                <w:szCs w:val="22"/>
               </w:rPr>
             </w:pPr>
             <w:r>
               <w:rPr>
-                <w:rFonts w:ascii="Calibri" w:hAnsi="Calibri" w:cs="Calibri"/>
-                <w:color w:val="000000"/>
+                <w:rFonts w:cstheme="minorHAnsi"/>
+                <w:color w:val="000000"/>
+                <w:sz w:val="22"/>
+                <w:szCs w:val="22"/>
               </w:rPr>
               <w:t>0.706401</w:t>
             </w:r>
@@ -6927,14 +7102,18 @@
             <w:pPr>
               <w:jc w:val="right"/>
               <w:rPr>
-                <w:rFonts w:ascii="Calibri" w:hAnsi="Calibri" w:cs="Calibri"/>
-                <w:color w:val="000000"/>
+                <w:rFonts w:cstheme="minorHAnsi"/>
+                <w:color w:val="000000"/>
+                <w:sz w:val="22"/>
+                <w:szCs w:val="22"/>
               </w:rPr>
             </w:pPr>
             <w:r>
               <w:rPr>
-                <w:rFonts w:ascii="Calibri" w:hAnsi="Calibri" w:cs="Calibri"/>
-                <w:color w:val="000000"/>
+                <w:rFonts w:cstheme="minorHAnsi"/>
+                <w:color w:val="000000"/>
+                <w:sz w:val="22"/>
+                <w:szCs w:val="22"/>
               </w:rPr>
               <w:t>0.400011</w:t>
             </w:r>
@@ -6952,14 +7131,18 @@
             <w:pPr>
               <w:jc w:val="right"/>
               <w:rPr>
-                <w:rFonts w:ascii="Calibri" w:hAnsi="Calibri" w:cs="Calibri"/>
-                <w:color w:val="000000"/>
+                <w:rFonts w:cstheme="minorHAnsi"/>
+                <w:color w:val="000000"/>
+                <w:sz w:val="22"/>
+                <w:szCs w:val="22"/>
               </w:rPr>
             </w:pPr>
             <w:r>
               <w:rPr>
-                <w:rFonts w:ascii="Calibri" w:hAnsi="Calibri" w:cs="Calibri"/>
-                <w:color w:val="000000"/>
+                <w:rFonts w:cstheme="minorHAnsi"/>
+                <w:color w:val="000000"/>
+                <w:sz w:val="22"/>
+                <w:szCs w:val="22"/>
               </w:rPr>
               <w:t>0.660664</w:t>
             </w:r>
@@ -6984,14 +7167,18 @@
             <w:pPr>
               <w:jc w:val="right"/>
               <w:rPr>
-                <w:rFonts w:ascii="Calibri" w:hAnsi="Calibri" w:cs="Calibri"/>
-                <w:color w:val="000000"/>
+                <w:rFonts w:cstheme="minorHAnsi"/>
+                <w:color w:val="000000"/>
+                <w:sz w:val="22"/>
+                <w:szCs w:val="22"/>
               </w:rPr>
             </w:pPr>
             <w:r>
               <w:rPr>
-                <w:rFonts w:ascii="Calibri" w:hAnsi="Calibri" w:cs="Calibri"/>
-                <w:color w:val="000000"/>
+                <w:rFonts w:cstheme="minorHAnsi"/>
+                <w:color w:val="000000"/>
+                <w:sz w:val="22"/>
+                <w:szCs w:val="22"/>
               </w:rPr>
               <w:t>LOR</w:t>
             </w:r>
@@ -7012,14 +7199,18 @@
             <w:pPr>
               <w:jc w:val="right"/>
               <w:rPr>
-                <w:rFonts w:ascii="Calibri" w:hAnsi="Calibri" w:cs="Calibri"/>
-                <w:color w:val="000000"/>
+                <w:rFonts w:cstheme="minorHAnsi"/>
+                <w:color w:val="000000"/>
+                <w:sz w:val="22"/>
+                <w:szCs w:val="22"/>
               </w:rPr>
             </w:pPr>
             <w:r>
               <w:rPr>
-                <w:rFonts w:ascii="Calibri" w:hAnsi="Calibri" w:cs="Calibri"/>
-                <w:color w:val="000000"/>
+                <w:rFonts w:cstheme="minorHAnsi"/>
+                <w:color w:val="000000"/>
+                <w:sz w:val="22"/>
+                <w:szCs w:val="22"/>
               </w:rPr>
               <w:t>0.499807</w:t>
             </w:r>
@@ -7037,14 +7228,18 @@
             <w:pPr>
               <w:jc w:val="right"/>
               <w:rPr>
-                <w:rFonts w:ascii="Calibri" w:hAnsi="Calibri" w:cs="Calibri"/>
-                <w:color w:val="000000"/>
+                <w:rFonts w:cstheme="minorHAnsi"/>
+                <w:color w:val="000000"/>
+                <w:sz w:val="22"/>
+                <w:szCs w:val="22"/>
               </w:rPr>
             </w:pPr>
             <w:r>
               <w:rPr>
-                <w:rFonts w:ascii="Calibri" w:hAnsi="Calibri" w:cs="Calibri"/>
-                <w:color w:val="000000"/>
+                <w:rFonts w:cstheme="minorHAnsi"/>
+                <w:color w:val="000000"/>
+                <w:sz w:val="22"/>
+                <w:szCs w:val="22"/>
               </w:rPr>
               <w:t>0.53029</w:t>
             </w:r>
@@ -7062,14 +7257,18 @@
             <w:pPr>
               <w:jc w:val="right"/>
               <w:rPr>
-                <w:rFonts w:ascii="Calibri" w:hAnsi="Calibri" w:cs="Calibri"/>
-                <w:color w:val="000000"/>
+                <w:rFonts w:cstheme="minorHAnsi"/>
+                <w:color w:val="000000"/>
+                <w:sz w:val="22"/>
+                <w:szCs w:val="22"/>
               </w:rPr>
             </w:pPr>
             <w:r>
               <w:rPr>
-                <w:rFonts w:ascii="Calibri" w:hAnsi="Calibri" w:cs="Calibri"/>
-                <w:color w:val="000000"/>
+                <w:rFonts w:cstheme="minorHAnsi"/>
+                <w:color w:val="000000"/>
+                <w:sz w:val="22"/>
+                <w:szCs w:val="22"/>
               </w:rPr>
               <w:t>0.604471</w:t>
             </w:r>
@@ -7087,14 +7286,18 @@
             <w:pPr>
               <w:jc w:val="right"/>
               <w:rPr>
-                <w:rFonts w:ascii="Calibri" w:hAnsi="Calibri" w:cs="Calibri"/>
-                <w:color w:val="000000"/>
+                <w:rFonts w:cstheme="minorHAnsi"/>
+                <w:color w:val="000000"/>
+                <w:sz w:val="22"/>
+                <w:szCs w:val="22"/>
               </w:rPr>
             </w:pPr>
             <w:r>
               <w:rPr>
-                <w:rFonts w:ascii="Calibri" w:hAnsi="Calibri" w:cs="Calibri"/>
-                <w:color w:val="000000"/>
+                <w:rFonts w:cstheme="minorHAnsi"/>
+                <w:color w:val="000000"/>
+                <w:sz w:val="22"/>
+                <w:szCs w:val="22"/>
               </w:rPr>
               <w:t>0.660102</w:t>
             </w:r>
@@ -7112,14 +7315,18 @@
             <w:pPr>
               <w:jc w:val="right"/>
               <w:rPr>
-                <w:rFonts w:ascii="Calibri" w:hAnsi="Calibri" w:cs="Calibri"/>
-                <w:color w:val="000000"/>
+                <w:rFonts w:cstheme="minorHAnsi"/>
+                <w:color w:val="000000"/>
+                <w:sz w:val="22"/>
+                <w:szCs w:val="22"/>
               </w:rPr>
             </w:pPr>
             <w:r>
               <w:rPr>
-                <w:rFonts w:ascii="Calibri" w:hAnsi="Calibri" w:cs="Calibri"/>
-                <w:color w:val="000000"/>
+                <w:rFonts w:cstheme="minorHAnsi"/>
+                <w:color w:val="000000"/>
+                <w:sz w:val="22"/>
+                <w:szCs w:val="22"/>
               </w:rPr>
               <w:t>1</w:t>
             </w:r>
@@ -7137,14 +7344,18 @@
             <w:pPr>
               <w:jc w:val="right"/>
               <w:rPr>
-                <w:rFonts w:ascii="Calibri" w:hAnsi="Calibri" w:cs="Calibri"/>
-                <w:color w:val="000000"/>
+                <w:rFonts w:cstheme="minorHAnsi"/>
+                <w:color w:val="000000"/>
+                <w:sz w:val="22"/>
+                <w:szCs w:val="22"/>
               </w:rPr>
             </w:pPr>
             <w:r>
               <w:rPr>
-                <w:rFonts w:ascii="Calibri" w:hAnsi="Calibri" w:cs="Calibri"/>
-                <w:color w:val="000000"/>
+                <w:rFonts w:cstheme="minorHAnsi"/>
+                <w:color w:val="000000"/>
+                <w:sz w:val="22"/>
+                <w:szCs w:val="22"/>
               </w:rPr>
               <w:t>0.63742</w:t>
             </w:r>
@@ -7162,14 +7373,18 @@
             <w:pPr>
               <w:jc w:val="right"/>
               <w:rPr>
-                <w:rFonts w:ascii="Calibri" w:hAnsi="Calibri" w:cs="Calibri"/>
-                <w:color w:val="000000"/>
+                <w:rFonts w:cstheme="minorHAnsi"/>
+                <w:color w:val="000000"/>
+                <w:sz w:val="22"/>
+                <w:szCs w:val="22"/>
               </w:rPr>
             </w:pPr>
             <w:r>
               <w:rPr>
-                <w:rFonts w:ascii="Calibri" w:hAnsi="Calibri" w:cs="Calibri"/>
-                <w:color w:val="000000"/>
+                <w:rFonts w:cstheme="minorHAnsi"/>
+                <w:color w:val="000000"/>
+                <w:sz w:val="22"/>
+                <w:szCs w:val="22"/>
               </w:rPr>
               <w:t>0.382613</w:t>
             </w:r>
@@ -7187,14 +7402,18 @@
             <w:pPr>
               <w:jc w:val="right"/>
               <w:rPr>
-                <w:rFonts w:ascii="Calibri" w:hAnsi="Calibri" w:cs="Calibri"/>
-                <w:color w:val="000000"/>
+                <w:rFonts w:cstheme="minorHAnsi"/>
+                <w:color w:val="000000"/>
+                <w:sz w:val="22"/>
+                <w:szCs w:val="22"/>
               </w:rPr>
             </w:pPr>
             <w:r>
               <w:rPr>
-                <w:rFonts w:ascii="Calibri" w:hAnsi="Calibri" w:cs="Calibri"/>
-                <w:color w:val="000000"/>
+                <w:rFonts w:cstheme="minorHAnsi"/>
+                <w:color w:val="000000"/>
+                <w:sz w:val="22"/>
+                <w:szCs w:val="22"/>
               </w:rPr>
               <w:t>0.635199</w:t>
             </w:r>
@@ -7219,14 +7438,18 @@
             <w:pPr>
               <w:jc w:val="right"/>
               <w:rPr>
-                <w:rFonts w:ascii="Calibri" w:hAnsi="Calibri" w:cs="Calibri"/>
-                <w:color w:val="000000"/>
+                <w:rFonts w:cstheme="minorHAnsi"/>
+                <w:color w:val="000000"/>
+                <w:sz w:val="22"/>
+                <w:szCs w:val="22"/>
               </w:rPr>
             </w:pPr>
             <w:r>
               <w:rPr>
-                <w:rFonts w:ascii="Calibri" w:hAnsi="Calibri" w:cs="Calibri"/>
-                <w:color w:val="000000"/>
+                <w:rFonts w:cstheme="minorHAnsi"/>
+                <w:color w:val="000000"/>
+                <w:sz w:val="22"/>
+                <w:szCs w:val="22"/>
               </w:rPr>
               <w:t>CGPA</w:t>
             </w:r>
@@ -7247,14 +7470,18 @@
             <w:pPr>
               <w:jc w:val="right"/>
               <w:rPr>
-                <w:rFonts w:ascii="Calibri" w:hAnsi="Calibri" w:cs="Calibri"/>
-                <w:color w:val="000000"/>
+                <w:rFonts w:cstheme="minorHAnsi"/>
+                <w:color w:val="000000"/>
+                <w:sz w:val="22"/>
+                <w:szCs w:val="22"/>
               </w:rPr>
             </w:pPr>
             <w:r>
               <w:rPr>
-                <w:rFonts w:ascii="Calibri" w:hAnsi="Calibri" w:cs="Calibri"/>
-                <w:color w:val="000000"/>
+                <w:rFonts w:cstheme="minorHAnsi"/>
+                <w:color w:val="000000"/>
+                <w:sz w:val="22"/>
+                <w:szCs w:val="22"/>
               </w:rPr>
               <w:t>0.811529</w:t>
             </w:r>
@@ -7272,14 +7499,18 @@
             <w:pPr>
               <w:jc w:val="right"/>
               <w:rPr>
-                <w:rFonts w:ascii="Calibri" w:hAnsi="Calibri" w:cs="Calibri"/>
-                <w:color w:val="000000"/>
+                <w:rFonts w:cstheme="minorHAnsi"/>
+                <w:color w:val="000000"/>
+                <w:sz w:val="22"/>
+                <w:szCs w:val="22"/>
               </w:rPr>
             </w:pPr>
             <w:r>
               <w:rPr>
-                <w:rFonts w:ascii="Calibri" w:hAnsi="Calibri" w:cs="Calibri"/>
-                <w:color w:val="000000"/>
+                <w:rFonts w:cstheme="minorHAnsi"/>
+                <w:color w:val="000000"/>
+                <w:sz w:val="22"/>
+                <w:szCs w:val="22"/>
               </w:rPr>
               <w:t>0.807247</w:t>
             </w:r>
@@ -7297,14 +7528,18 @@
             <w:pPr>
               <w:jc w:val="right"/>
               <w:rPr>
-                <w:rFonts w:ascii="Calibri" w:hAnsi="Calibri" w:cs="Calibri"/>
-                <w:color w:val="000000"/>
+                <w:rFonts w:cstheme="minorHAnsi"/>
+                <w:color w:val="000000"/>
+                <w:sz w:val="22"/>
+                <w:szCs w:val="22"/>
               </w:rPr>
             </w:pPr>
             <w:r>
               <w:rPr>
-                <w:rFonts w:ascii="Calibri" w:hAnsi="Calibri" w:cs="Calibri"/>
-                <w:color w:val="000000"/>
+                <w:rFonts w:cstheme="minorHAnsi"/>
+                <w:color w:val="000000"/>
+                <w:sz w:val="22"/>
+                <w:szCs w:val="22"/>
               </w:rPr>
               <w:t>0.722389</w:t>
             </w:r>
@@ -7322,14 +7557,18 @@
             <w:pPr>
               <w:jc w:val="right"/>
               <w:rPr>
-                <w:rFonts w:ascii="Calibri" w:hAnsi="Calibri" w:cs="Calibri"/>
-                <w:color w:val="000000"/>
+                <w:rFonts w:cstheme="minorHAnsi"/>
+                <w:color w:val="000000"/>
+                <w:sz w:val="22"/>
+                <w:szCs w:val="22"/>
               </w:rPr>
             </w:pPr>
             <w:r>
               <w:rPr>
-                <w:rFonts w:ascii="Calibri" w:hAnsi="Calibri" w:cs="Calibri"/>
-                <w:color w:val="000000"/>
+                <w:rFonts w:cstheme="minorHAnsi"/>
+                <w:color w:val="000000"/>
+                <w:sz w:val="22"/>
+                <w:szCs w:val="22"/>
               </w:rPr>
               <w:t>0.706401</w:t>
             </w:r>
@@ -7347,14 +7586,18 @@
             <w:pPr>
               <w:jc w:val="right"/>
               <w:rPr>
-                <w:rFonts w:ascii="Calibri" w:hAnsi="Calibri" w:cs="Calibri"/>
-                <w:color w:val="000000"/>
+                <w:rFonts w:cstheme="minorHAnsi"/>
+                <w:color w:val="000000"/>
+                <w:sz w:val="22"/>
+                <w:szCs w:val="22"/>
               </w:rPr>
             </w:pPr>
             <w:r>
               <w:rPr>
-                <w:rFonts w:ascii="Calibri" w:hAnsi="Calibri" w:cs="Calibri"/>
-                <w:color w:val="000000"/>
+                <w:rFonts w:cstheme="minorHAnsi"/>
+                <w:color w:val="000000"/>
+                <w:sz w:val="22"/>
+                <w:szCs w:val="22"/>
               </w:rPr>
               <w:t>0.63742</w:t>
             </w:r>
@@ -7372,14 +7615,18 @@
             <w:pPr>
               <w:jc w:val="right"/>
               <w:rPr>
-                <w:rFonts w:ascii="Calibri" w:hAnsi="Calibri" w:cs="Calibri"/>
-                <w:color w:val="000000"/>
+                <w:rFonts w:cstheme="minorHAnsi"/>
+                <w:color w:val="000000"/>
+                <w:sz w:val="22"/>
+                <w:szCs w:val="22"/>
               </w:rPr>
             </w:pPr>
             <w:r>
               <w:rPr>
-                <w:rFonts w:ascii="Calibri" w:hAnsi="Calibri" w:cs="Calibri"/>
-                <w:color w:val="000000"/>
+                <w:rFonts w:cstheme="minorHAnsi"/>
+                <w:color w:val="000000"/>
+                <w:sz w:val="22"/>
+                <w:szCs w:val="22"/>
               </w:rPr>
               <w:t>1</w:t>
             </w:r>
@@ -7397,14 +7644,18 @@
             <w:pPr>
               <w:jc w:val="right"/>
               <w:rPr>
-                <w:rFonts w:ascii="Calibri" w:hAnsi="Calibri" w:cs="Calibri"/>
-                <w:color w:val="000000"/>
+                <w:rFonts w:cstheme="minorHAnsi"/>
+                <w:color w:val="000000"/>
+                <w:sz w:val="22"/>
+                <w:szCs w:val="22"/>
               </w:rPr>
             </w:pPr>
             <w:r>
               <w:rPr>
-                <w:rFonts w:ascii="Calibri" w:hAnsi="Calibri" w:cs="Calibri"/>
-                <w:color w:val="000000"/>
+                <w:rFonts w:cstheme="minorHAnsi"/>
+                <w:color w:val="000000"/>
+                <w:sz w:val="22"/>
+                <w:szCs w:val="22"/>
               </w:rPr>
               <w:t>0.506941</w:t>
             </w:r>
@@ -7422,14 +7673,18 @@
             <w:pPr>
               <w:jc w:val="right"/>
               <w:rPr>
-                <w:rFonts w:ascii="Calibri" w:hAnsi="Calibri" w:cs="Calibri"/>
-                <w:color w:val="000000"/>
+                <w:rFonts w:cstheme="minorHAnsi"/>
+                <w:color w:val="000000"/>
+                <w:sz w:val="22"/>
+                <w:szCs w:val="22"/>
               </w:rPr>
             </w:pPr>
             <w:r>
               <w:rPr>
-                <w:rFonts w:ascii="Calibri" w:hAnsi="Calibri" w:cs="Calibri"/>
-                <w:color w:val="000000"/>
+                <w:rFonts w:cstheme="minorHAnsi"/>
+                <w:color w:val="000000"/>
+                <w:sz w:val="22"/>
+                <w:szCs w:val="22"/>
               </w:rPr>
               <w:t>0.872403</w:t>
             </w:r>
@@ -7454,14 +7709,18 @@
             <w:pPr>
               <w:jc w:val="right"/>
               <w:rPr>
-                <w:rFonts w:ascii="Calibri" w:hAnsi="Calibri" w:cs="Calibri"/>
-                <w:color w:val="000000"/>
+                <w:rFonts w:cstheme="minorHAnsi"/>
+                <w:color w:val="000000"/>
+                <w:sz w:val="22"/>
+                <w:szCs w:val="22"/>
               </w:rPr>
             </w:pPr>
             <w:r>
               <w:rPr>
-                <w:rFonts w:ascii="Calibri" w:hAnsi="Calibri" w:cs="Calibri"/>
-                <w:color w:val="000000"/>
+                <w:rFonts w:cstheme="minorHAnsi"/>
+                <w:color w:val="000000"/>
+                <w:sz w:val="22"/>
+                <w:szCs w:val="22"/>
               </w:rPr>
               <w:t>Research</w:t>
             </w:r>
@@ -7482,14 +7741,18 @@
             <w:pPr>
               <w:jc w:val="right"/>
               <w:rPr>
-                <w:rFonts w:ascii="Calibri" w:hAnsi="Calibri" w:cs="Calibri"/>
-                <w:color w:val="000000"/>
+                <w:rFonts w:cstheme="minorHAnsi"/>
+                <w:color w:val="000000"/>
+                <w:sz w:val="22"/>
+                <w:szCs w:val="22"/>
               </w:rPr>
             </w:pPr>
             <w:r>
               <w:rPr>
-                <w:rFonts w:ascii="Calibri" w:hAnsi="Calibri" w:cs="Calibri"/>
-                <w:color w:val="000000"/>
+                <w:rFonts w:cstheme="minorHAnsi"/>
+                <w:color w:val="000000"/>
+                <w:sz w:val="22"/>
+                <w:szCs w:val="22"/>
               </w:rPr>
               <w:t>0.578914</w:t>
             </w:r>
@@ -7507,14 +7770,18 @@
             <w:pPr>
               <w:jc w:val="right"/>
               <w:rPr>
-                <w:rFonts w:ascii="Calibri" w:hAnsi="Calibri" w:cs="Calibri"/>
-                <w:color w:val="000000"/>
+                <w:rFonts w:cstheme="minorHAnsi"/>
+                <w:color w:val="000000"/>
+                <w:sz w:val="22"/>
+                <w:szCs w:val="22"/>
               </w:rPr>
             </w:pPr>
             <w:r>
               <w:rPr>
-                <w:rFonts w:ascii="Calibri" w:hAnsi="Calibri" w:cs="Calibri"/>
-                <w:color w:val="000000"/>
+                <w:rFonts w:cstheme="minorHAnsi"/>
+                <w:color w:val="000000"/>
+                <w:sz w:val="22"/>
+                <w:szCs w:val="22"/>
               </w:rPr>
               <w:t>0.474875</w:t>
             </w:r>
@@ -7532,14 +7799,18 @@
             <w:pPr>
               <w:jc w:val="right"/>
               <w:rPr>
-                <w:rFonts w:ascii="Calibri" w:hAnsi="Calibri" w:cs="Calibri"/>
-                <w:color w:val="000000"/>
+                <w:rFonts w:cstheme="minorHAnsi"/>
+                <w:color w:val="000000"/>
+                <w:sz w:val="22"/>
+                <w:szCs w:val="22"/>
               </w:rPr>
             </w:pPr>
             <w:r>
               <w:rPr>
-                <w:rFonts w:ascii="Calibri" w:hAnsi="Calibri" w:cs="Calibri"/>
-                <w:color w:val="000000"/>
+                <w:rFonts w:cstheme="minorHAnsi"/>
+                <w:color w:val="000000"/>
+                <w:sz w:val="22"/>
+                <w:szCs w:val="22"/>
               </w:rPr>
               <w:t>0.459666</w:t>
             </w:r>
@@ -7557,14 +7828,18 @@
             <w:pPr>
               <w:jc w:val="right"/>
               <w:rPr>
-                <w:rFonts w:ascii="Calibri" w:hAnsi="Calibri" w:cs="Calibri"/>
-                <w:color w:val="000000"/>
+                <w:rFonts w:cstheme="minorHAnsi"/>
+                <w:color w:val="000000"/>
+                <w:sz w:val="22"/>
+                <w:szCs w:val="22"/>
               </w:rPr>
             </w:pPr>
             <w:r>
               <w:rPr>
-                <w:rFonts w:ascii="Calibri" w:hAnsi="Calibri" w:cs="Calibri"/>
-                <w:color w:val="000000"/>
+                <w:rFonts w:cstheme="minorHAnsi"/>
+                <w:color w:val="000000"/>
+                <w:sz w:val="22"/>
+                <w:szCs w:val="22"/>
               </w:rPr>
               <w:t>0.400011</w:t>
             </w:r>
@@ -7582,14 +7857,18 @@
             <w:pPr>
               <w:jc w:val="right"/>
               <w:rPr>
-                <w:rFonts w:ascii="Calibri" w:hAnsi="Calibri" w:cs="Calibri"/>
-                <w:color w:val="000000"/>
+                <w:rFonts w:cstheme="minorHAnsi"/>
+                <w:color w:val="000000"/>
+                <w:sz w:val="22"/>
+                <w:szCs w:val="22"/>
               </w:rPr>
             </w:pPr>
             <w:r>
               <w:rPr>
-                <w:rFonts w:ascii="Calibri" w:hAnsi="Calibri" w:cs="Calibri"/>
-                <w:color w:val="000000"/>
+                <w:rFonts w:cstheme="minorHAnsi"/>
+                <w:color w:val="000000"/>
+                <w:sz w:val="22"/>
+                <w:szCs w:val="22"/>
               </w:rPr>
               <w:t>0.382613</w:t>
             </w:r>
@@ -7607,14 +7886,18 @@
             <w:pPr>
               <w:jc w:val="right"/>
               <w:rPr>
-                <w:rFonts w:ascii="Calibri" w:hAnsi="Calibri" w:cs="Calibri"/>
-                <w:color w:val="000000"/>
+                <w:rFonts w:cstheme="minorHAnsi"/>
+                <w:color w:val="000000"/>
+                <w:sz w:val="22"/>
+                <w:szCs w:val="22"/>
               </w:rPr>
             </w:pPr>
             <w:r>
               <w:rPr>
-                <w:rFonts w:ascii="Calibri" w:hAnsi="Calibri" w:cs="Calibri"/>
-                <w:color w:val="000000"/>
+                <w:rFonts w:cstheme="minorHAnsi"/>
+                <w:color w:val="000000"/>
+                <w:sz w:val="22"/>
+                <w:szCs w:val="22"/>
               </w:rPr>
               <w:t>0.506941</w:t>
             </w:r>
@@ -7632,14 +7915,18 @@
             <w:pPr>
               <w:jc w:val="right"/>
               <w:rPr>
-                <w:rFonts w:ascii="Calibri" w:hAnsi="Calibri" w:cs="Calibri"/>
-                <w:color w:val="000000"/>
+                <w:rFonts w:cstheme="minorHAnsi"/>
+                <w:color w:val="000000"/>
+                <w:sz w:val="22"/>
+                <w:szCs w:val="22"/>
               </w:rPr>
             </w:pPr>
             <w:r>
               <w:rPr>
-                <w:rFonts w:ascii="Calibri" w:hAnsi="Calibri" w:cs="Calibri"/>
-                <w:color w:val="000000"/>
+                <w:rFonts w:cstheme="minorHAnsi"/>
+                <w:color w:val="000000"/>
+                <w:sz w:val="22"/>
+                <w:szCs w:val="22"/>
               </w:rPr>
               <w:t>1</w:t>
             </w:r>
@@ -7657,14 +7944,18 @@
             <w:pPr>
               <w:jc w:val="right"/>
               <w:rPr>
-                <w:rFonts w:ascii="Calibri" w:hAnsi="Calibri" w:cs="Calibri"/>
-                <w:color w:val="000000"/>
+                <w:rFonts w:cstheme="minorHAnsi"/>
+                <w:color w:val="000000"/>
+                <w:sz w:val="22"/>
+                <w:szCs w:val="22"/>
               </w:rPr>
             </w:pPr>
             <w:r>
               <w:rPr>
-                <w:rFonts w:ascii="Calibri" w:hAnsi="Calibri" w:cs="Calibri"/>
-                <w:color w:val="000000"/>
+                <w:rFonts w:cstheme="minorHAnsi"/>
+                <w:color w:val="000000"/>
+                <w:sz w:val="22"/>
+                <w:szCs w:val="22"/>
               </w:rPr>
               <w:t>0.572018</w:t>
             </w:r>
@@ -7690,14 +7981,18 @@
             <w:pPr>
               <w:jc w:val="right"/>
               <w:rPr>
-                <w:rFonts w:ascii="Calibri" w:hAnsi="Calibri" w:cs="Calibri"/>
-                <w:color w:val="000000"/>
+                <w:rFonts w:cstheme="minorHAnsi"/>
+                <w:color w:val="000000"/>
+                <w:sz w:val="22"/>
+                <w:szCs w:val="22"/>
               </w:rPr>
             </w:pPr>
             <w:r>
               <w:rPr>
-                <w:rFonts w:ascii="Calibri" w:hAnsi="Calibri" w:cs="Calibri"/>
-                <w:color w:val="000000"/>
+                <w:rFonts w:cstheme="minorHAnsi"/>
+                <w:color w:val="000000"/>
+                <w:sz w:val="22"/>
+                <w:szCs w:val="22"/>
               </w:rPr>
               <w:t>Chance of admission</w:t>
             </w:r>
@@ -7718,14 +8013,18 @@
             <w:pPr>
               <w:jc w:val="right"/>
               <w:rPr>
-                <w:rFonts w:ascii="Calibri" w:hAnsi="Calibri" w:cs="Calibri"/>
-                <w:color w:val="000000"/>
+                <w:rFonts w:cstheme="minorHAnsi"/>
+                <w:color w:val="000000"/>
+                <w:sz w:val="22"/>
+                <w:szCs w:val="22"/>
               </w:rPr>
             </w:pPr>
             <w:r>
               <w:rPr>
-                <w:rFonts w:ascii="Calibri" w:hAnsi="Calibri" w:cs="Calibri"/>
-                <w:color w:val="000000"/>
+                <w:rFonts w:cstheme="minorHAnsi"/>
+                <w:color w:val="000000"/>
+                <w:sz w:val="22"/>
+                <w:szCs w:val="22"/>
               </w:rPr>
               <w:t>0.797415</w:t>
             </w:r>
@@ -7743,14 +8042,18 @@
             <w:pPr>
               <w:jc w:val="right"/>
               <w:rPr>
-                <w:rFonts w:ascii="Calibri" w:hAnsi="Calibri" w:cs="Calibri"/>
-                <w:color w:val="000000"/>
+                <w:rFonts w:cstheme="minorHAnsi"/>
+                <w:color w:val="000000"/>
+                <w:sz w:val="22"/>
+                <w:szCs w:val="22"/>
               </w:rPr>
             </w:pPr>
             <w:r>
               <w:rPr>
-                <w:rFonts w:ascii="Calibri" w:hAnsi="Calibri" w:cs="Calibri"/>
-                <w:color w:val="000000"/>
+                <w:rFonts w:cstheme="minorHAnsi"/>
+                <w:color w:val="000000"/>
+                <w:sz w:val="22"/>
+                <w:szCs w:val="22"/>
               </w:rPr>
               <w:t>0.789813</w:t>
             </w:r>
@@ -7768,14 +8071,18 @@
             <w:pPr>
               <w:jc w:val="right"/>
               <w:rPr>
-                <w:rFonts w:ascii="Calibri" w:hAnsi="Calibri" w:cs="Calibri"/>
-                <w:color w:val="000000"/>
+                <w:rFonts w:cstheme="minorHAnsi"/>
+                <w:color w:val="000000"/>
+                <w:sz w:val="22"/>
+                <w:szCs w:val="22"/>
               </w:rPr>
             </w:pPr>
             <w:r>
               <w:rPr>
-                <w:rFonts w:ascii="Calibri" w:hAnsi="Calibri" w:cs="Calibri"/>
-                <w:color w:val="000000"/>
+                <w:rFonts w:cstheme="minorHAnsi"/>
+                <w:color w:val="000000"/>
+                <w:sz w:val="22"/>
+                <w:szCs w:val="22"/>
               </w:rPr>
               <w:t>0.706071</w:t>
             </w:r>
@@ -7793,14 +8100,18 @@
             <w:pPr>
               <w:jc w:val="right"/>
               <w:rPr>
-                <w:rFonts w:ascii="Calibri" w:hAnsi="Calibri" w:cs="Calibri"/>
-                <w:color w:val="000000"/>
+                <w:rFonts w:cstheme="minorHAnsi"/>
+                <w:color w:val="000000"/>
+                <w:sz w:val="22"/>
+                <w:szCs w:val="22"/>
               </w:rPr>
             </w:pPr>
             <w:r>
               <w:rPr>
-                <w:rFonts w:ascii="Calibri" w:hAnsi="Calibri" w:cs="Calibri"/>
-                <w:color w:val="000000"/>
+                <w:rFonts w:cstheme="minorHAnsi"/>
+                <w:color w:val="000000"/>
+                <w:sz w:val="22"/>
+                <w:szCs w:val="22"/>
               </w:rPr>
               <w:t>0.660664</w:t>
             </w:r>
@@ -7818,14 +8129,18 @@
             <w:pPr>
               <w:jc w:val="right"/>
               <w:rPr>
-                <w:rFonts w:ascii="Calibri" w:hAnsi="Calibri" w:cs="Calibri"/>
-                <w:color w:val="000000"/>
+                <w:rFonts w:cstheme="minorHAnsi"/>
+                <w:color w:val="000000"/>
+                <w:sz w:val="22"/>
+                <w:szCs w:val="22"/>
               </w:rPr>
             </w:pPr>
             <w:r>
               <w:rPr>
-                <w:rFonts w:ascii="Calibri" w:hAnsi="Calibri" w:cs="Calibri"/>
-                <w:color w:val="000000"/>
+                <w:rFonts w:cstheme="minorHAnsi"/>
+                <w:color w:val="000000"/>
+                <w:sz w:val="22"/>
+                <w:szCs w:val="22"/>
               </w:rPr>
               <w:t>0.635199</w:t>
             </w:r>
@@ -7843,14 +8158,18 @@
             <w:pPr>
               <w:jc w:val="right"/>
               <w:rPr>
-                <w:rFonts w:ascii="Calibri" w:hAnsi="Calibri" w:cs="Calibri"/>
-                <w:color w:val="000000"/>
+                <w:rFonts w:cstheme="minorHAnsi"/>
+                <w:color w:val="000000"/>
+                <w:sz w:val="22"/>
+                <w:szCs w:val="22"/>
               </w:rPr>
             </w:pPr>
             <w:r>
               <w:rPr>
-                <w:rFonts w:ascii="Calibri" w:hAnsi="Calibri" w:cs="Calibri"/>
-                <w:color w:val="000000"/>
+                <w:rFonts w:cstheme="minorHAnsi"/>
+                <w:color w:val="000000"/>
+                <w:sz w:val="22"/>
+                <w:szCs w:val="22"/>
               </w:rPr>
               <w:t>0.872403</w:t>
             </w:r>
@@ -7868,14 +8187,18 @@
             <w:pPr>
               <w:jc w:val="right"/>
               <w:rPr>
-                <w:rFonts w:ascii="Calibri" w:hAnsi="Calibri" w:cs="Calibri"/>
-                <w:color w:val="000000"/>
+                <w:rFonts w:cstheme="minorHAnsi"/>
+                <w:color w:val="000000"/>
+                <w:sz w:val="22"/>
+                <w:szCs w:val="22"/>
               </w:rPr>
             </w:pPr>
             <w:r>
               <w:rPr>
-                <w:rFonts w:ascii="Calibri" w:hAnsi="Calibri" w:cs="Calibri"/>
-                <w:color w:val="000000"/>
+                <w:rFonts w:cstheme="minorHAnsi"/>
+                <w:color w:val="000000"/>
+                <w:sz w:val="22"/>
+                <w:szCs w:val="22"/>
               </w:rPr>
               <w:t>0.572018</w:t>
             </w:r>
@@ -7893,14 +8216,18 @@
             <w:pPr>
               <w:jc w:val="right"/>
               <w:rPr>
-                <w:rFonts w:ascii="Calibri" w:hAnsi="Calibri" w:cs="Calibri"/>
-                <w:color w:val="000000"/>
+                <w:rFonts w:cstheme="minorHAnsi"/>
+                <w:color w:val="000000"/>
+                <w:sz w:val="22"/>
+                <w:szCs w:val="22"/>
               </w:rPr>
             </w:pPr>
             <w:r>
               <w:rPr>
-                <w:rFonts w:ascii="Calibri" w:hAnsi="Calibri" w:cs="Calibri"/>
-                <w:color w:val="000000"/>
+                <w:rFonts w:cstheme="minorHAnsi"/>
+                <w:color w:val="000000"/>
+                <w:sz w:val="22"/>
+                <w:szCs w:val="22"/>
               </w:rPr>
               <w:t>1</w:t>
             </w:r>
@@ -7918,10 +8245,10 @@
         <w:autoSpaceDN w:val="0"/>
         <w:adjustRightInd w:val="0"/>
         <w:rPr>
-          <w:rFonts w:ascii="Calibri" w:hAnsi="Calibri" w:cs="Calibri"/>
+          <w:rFonts w:cstheme="minorHAnsi"/>
           <w:color w:val="000000"/>
-          <w:sz w:val="23"/>
-          <w:szCs w:val="23"/>
+          <w:sz w:val="22"/>
+          <w:szCs w:val="22"/>
         </w:rPr>
       </w:pPr>
     </w:p>
@@ -7951,7 +8278,7 @@
                     </pic:cNvPicPr>
                   </pic:nvPicPr>
                   <pic:blipFill>
-                    <a:blip r:embed="rId26">
+                    <a:blip r:embed="rId25">
                       <a:extLst>
                         <a:ext uri="{28A0092B-C50C-407E-A947-70E740481C1C}">
                           <a14:useLocalDpi xmlns:a14="http://schemas.microsoft.com/office/drawing/2010/main" val="0"/>
@@ -8018,8 +8345,6 @@
       <w:pPr>
         <w:pStyle w:val="ListParagraph"/>
       </w:pPr>
-      <w:bookmarkStart w:id="0" w:name="_GoBack"/>
-      <w:bookmarkEnd w:id="0"/>
     </w:p>
     <w:p>
       <w:pPr>
@@ -8031,7 +8356,6 @@
         <w:spacing w:after="160" w:line="259" w:lineRule="auto"/>
       </w:pPr>
       <w:r>
-        <w:lastRenderedPageBreak/>
         <w:t>Examinations-based features like GRE Score, TOEFL Score &amp; CGPA.</w:t>
       </w:r>
     </w:p>
@@ -8054,6 +8378,7 @@
           <w:sz w:val="23"/>
           <w:szCs w:val="23"/>
         </w:rPr>
+        <w:lastRenderedPageBreak/>
         <w:t xml:space="preserve">3. Recursive feature elimination (RFE) is a feature selection method that removes unnecessary features from the inputs. Start by removing one input feature the causes the minimum drop (or maximum improvement) in performance. Repeat the procedure recursively on the reduced input set until the optimal number of input features is reached. Remove the features one at a time. Compare the accuracy of the model with all input features, with models using 6 input features and 5 input features selected using RFE. Comment on the observations. </w:t>
       </w:r>
     </w:p>
@@ -8081,7 +8406,7 @@
                     </pic:cNvPicPr>
                   </pic:nvPicPr>
                   <pic:blipFill>
-                    <a:blip r:embed="rId27">
+                    <a:blip r:embed="rId26">
                       <a:extLst>
                         <a:ext uri="{28A0092B-C50C-407E-A947-70E740481C1C}">
                           <a14:useLocalDpi xmlns:a14="http://schemas.microsoft.com/office/drawing/2010/main" val="0"/>
@@ -8171,7 +8496,7 @@
                     </pic:cNvPicPr>
                   </pic:nvPicPr>
                   <pic:blipFill>
-                    <a:blip r:embed="rId28">
+                    <a:blip r:embed="rId27">
                       <a:extLst>
                         <a:ext uri="{28A0092B-C50C-407E-A947-70E740481C1C}">
                           <a14:useLocalDpi xmlns:a14="http://schemas.microsoft.com/office/drawing/2010/main" val="0"/>
@@ -8208,15 +8533,15 @@
         <w:ind w:left="720"/>
       </w:pPr>
       <w:r>
+        <w:t>From the above figure, the model with the best performance has 7 features. However, 6-features model has comparable results. This suggests that Research is not important for admission.</w:t>
+      </w:r>
+    </w:p>
+    <w:p>
+      <w:pPr>
+        <w:ind w:left="720"/>
+      </w:pPr>
+      <w:r>
         <w:lastRenderedPageBreak/>
-        <w:t>From the above figure, the model with the best performance has 7 features. However, 6-features model has comparable results. This suggests that Research is not important for admission.</w:t>
-      </w:r>
-    </w:p>
-    <w:p>
-      <w:pPr>
-        <w:ind w:left="720"/>
-      </w:pPr>
-      <w:r>
         <w:t>Finally, the optimal feature set includes all 7 features.</w:t>
       </w:r>
     </w:p>
@@ -8369,7 +8694,7 @@
                     </pic:cNvPicPr>
                   </pic:nvPicPr>
                   <pic:blipFill>
-                    <a:blip r:embed="rId29">
+                    <a:blip r:embed="rId28">
                       <a:extLst>
                         <a:ext uri="{28A0092B-C50C-407E-A947-70E740481C1C}">
                           <a14:useLocalDpi xmlns:a14="http://schemas.microsoft.com/office/drawing/2010/main" val="0"/>
@@ -8535,7 +8860,7 @@
                     </pic:cNvPicPr>
                   </pic:nvPicPr>
                   <pic:blipFill>
-                    <a:blip r:embed="rId30" cstate="print">
+                    <a:blip r:embed="rId29" cstate="print">
                       <a:extLst>
                         <a:ext uri="{28A0092B-C50C-407E-A947-70E740481C1C}">
                           <a14:useLocalDpi xmlns:a14="http://schemas.microsoft.com/office/drawing/2010/main" val="0"/>
@@ -8592,7 +8917,7 @@
                     </pic:cNvPicPr>
                   </pic:nvPicPr>
                   <pic:blipFill>
-                    <a:blip r:embed="rId31" cstate="print">
+                    <a:blip r:embed="rId30" cstate="print">
                       <a:extLst>
                         <a:ext uri="{28A0092B-C50C-407E-A947-70E740481C1C}">
                           <a14:useLocalDpi xmlns:a14="http://schemas.microsoft.com/office/drawing/2010/main" val="0"/>
@@ -8693,7 +9018,6 @@
           <w:sz w:val="23"/>
           <w:szCs w:val="23"/>
         </w:rPr>
-        <w:lastRenderedPageBreak/>
         <w:t>Figure 4b and 4c shows the training and test loss during the training of the model. Compared to figure 1a, we can see that train loss has not reached its minimum. As such, this suggests that training is incomplete, and we must increase the number of epochs during training. We decided to try an epoch of 1000 instead of 100</w:t>
       </w:r>
     </w:p>
@@ -8749,7 +9073,7 @@
                     </pic:cNvPicPr>
                   </pic:nvPicPr>
                   <pic:blipFill>
-                    <a:blip r:embed="rId32" cstate="print">
+                    <a:blip r:embed="rId31" cstate="print">
                       <a:extLst>
                         <a:ext uri="{28A0092B-C50C-407E-A947-70E740481C1C}">
                           <a14:useLocalDpi xmlns:a14="http://schemas.microsoft.com/office/drawing/2010/main" val="0"/>
@@ -8806,7 +9130,7 @@
                     </pic:cNvPicPr>
                   </pic:nvPicPr>
                   <pic:blipFill>
-                    <a:blip r:embed="rId33" cstate="print">
+                    <a:blip r:embed="rId32" cstate="print">
                       <a:extLst>
                         <a:ext uri="{28A0092B-C50C-407E-A947-70E740481C1C}">
                           <a14:useLocalDpi xmlns:a14="http://schemas.microsoft.com/office/drawing/2010/main" val="0"/>
@@ -8951,7 +9275,7 @@
                     </pic:cNvPicPr>
                   </pic:nvPicPr>
                   <pic:blipFill>
-                    <a:blip r:embed="rId34">
+                    <a:blip r:embed="rId33">
                       <a:extLst>
                         <a:ext uri="{28A0092B-C50C-407E-A947-70E740481C1C}">
                           <a14:useLocalDpi xmlns:a14="http://schemas.microsoft.com/office/drawing/2010/main" val="0"/>
@@ -10605,7 +10929,7 @@
     </w:rPrDefault>
     <w:pPrDefault/>
   </w:docDefaults>
-  <w:latentStyles w:defLockedState="0" w:defUIPriority="99" w:defSemiHidden="0" w:defUnhideWhenUsed="0" w:defQFormat="0" w:count="375">
+  <w:latentStyles w:defLockedState="0" w:defUIPriority="99" w:defSemiHidden="0" w:defUnhideWhenUsed="0" w:defQFormat="0" w:count="377">
     <w:lsdException w:name="Normal" w:uiPriority="0" w:qFormat="1"/>
     <w:lsdException w:name="heading 1" w:uiPriority="9" w:qFormat="1"/>
     <w:lsdException w:name="heading 2" w:semiHidden="1" w:uiPriority="9" w:unhideWhenUsed="1" w:qFormat="1"/>
@@ -10711,7 +11035,6 @@
     <w:lsdException w:name="HTML Sample" w:semiHidden="1" w:unhideWhenUsed="1"/>
     <w:lsdException w:name="HTML Typewriter" w:semiHidden="1" w:unhideWhenUsed="1"/>
     <w:lsdException w:name="HTML Variable" w:semiHidden="1" w:unhideWhenUsed="1"/>
-    <w:lsdException w:name="Normal Table" w:semiHidden="1" w:unhideWhenUsed="1"/>
     <w:lsdException w:name="annotation subject" w:semiHidden="1" w:unhideWhenUsed="1"/>
     <w:lsdException w:name="No List" w:semiHidden="1" w:unhideWhenUsed="1"/>
     <w:lsdException w:name="Outline List 1" w:semiHidden="1" w:unhideWhenUsed="1"/>
@@ -10757,11 +11080,9 @@
     <w:lsdException w:name="Table Subtle 1" w:semiHidden="1" w:unhideWhenUsed="1"/>
     <w:lsdException w:name="Table Subtle 2" w:semiHidden="1" w:unhideWhenUsed="1"/>
     <w:lsdException w:name="Table Web 1" w:semiHidden="1" w:unhideWhenUsed="1"/>
-    <w:lsdException w:name="Table Web 2" w:semiHidden="1" w:unhideWhenUsed="1"/>
     <w:lsdException w:name="Table Web 3" w:semiHidden="1" w:unhideWhenUsed="1"/>
     <w:lsdException w:name="Balloon Text" w:semiHidden="1" w:unhideWhenUsed="1"/>
     <w:lsdException w:name="Table Grid" w:uiPriority="39"/>
-    <w:lsdException w:name="Table Theme" w:semiHidden="1" w:unhideWhenUsed="1"/>
     <w:lsdException w:name="Placeholder Text" w:semiHidden="1"/>
     <w:lsdException w:name="No Spacing" w:uiPriority="1" w:qFormat="1"/>
     <w:lsdException w:name="Light Shading" w:uiPriority="60"/>
@@ -10979,6 +11300,8 @@
     <w:lsdException w:name="List Table 7 Colorful Accent 6" w:uiPriority="52"/>
     <w:lsdException w:name="Mention" w:semiHidden="1" w:unhideWhenUsed="1"/>
     <w:lsdException w:name="Smart Hyperlink" w:semiHidden="1" w:unhideWhenUsed="1"/>
+    <w:lsdException w:name="Smart Link" w:semiHidden="1" w:unhideWhenUsed="1"/>
+    <w:lsdException w:name="Smart Link Error" w:semiHidden="1" w:unhideWhenUsed="1"/>
   </w:latentStyles>
   <w:style w:type="paragraph" w:default="1" w:styleId="Normal">
     <w:name w:val="Normal"/>
@@ -11345,7 +11668,7 @@
 </file>
 
 <file path=customXml/itemProps1.xml><?xml version="1.0" encoding="utf-8"?>
-<ds:datastoreItem xmlns:ds="http://schemas.openxmlformats.org/officeDocument/2006/customXml" ds:itemID="{F0F3A943-506F-3240-B6FF-9D6A77F25188}">
+<ds:datastoreItem xmlns:ds="http://schemas.openxmlformats.org/officeDocument/2006/customXml" ds:itemID="{46C1C0D7-F6C3-4963-8FB1-489CFEF4A83E}">
   <ds:schemaRefs>
     <ds:schemaRef ds:uri="http://schemas.openxmlformats.org/officeDocument/2006/bibliography"/>
   </ds:schemaRefs>

</xml_diff>